<commit_message>
Clearified the headings, ready to work on
</commit_message>
<xml_diff>
--- a/Documentation/Resources/Report.docx
+++ b/Documentation/Resources/Report.docx
@@ -4,7 +4,7 @@
   <w:body>
     <w:p>
       <w:pPr>
-        <w:pStyle w:val="Listeavsnitt"/>
+        <w:pStyle w:val="ListParagraph"/>
         <w:numPr>
           <w:ilvl w:val="0"/>
           <w:numId w:val="1"/>
@@ -13,10 +13,37 @@
       <w:r>
         <w:t>API Design Specification</w:t>
       </w:r>
-    </w:p>
-    <w:p>
-      <w:pPr>
-        <w:pStyle w:val="Listeavsnitt"/>
+      <w:r>
+        <w:t xml:space="preserve"> (</w:t>
+      </w:r>
+      <w:proofErr w:type="spellStart"/>
+      <w:r>
+        <w:t>Scenarioer</w:t>
+      </w:r>
+      <w:proofErr w:type="spellEnd"/>
+      <w:r>
+        <w:t xml:space="preserve"> </w:t>
+      </w:r>
+      <w:proofErr w:type="spellStart"/>
+      <w:r>
+        <w:t>og</w:t>
+      </w:r>
+      <w:proofErr w:type="spellEnd"/>
+      <w:r>
+        <w:t xml:space="preserve"> </w:t>
+      </w:r>
+      <w:proofErr w:type="spellStart"/>
+      <w:r>
+        <w:t>Klient-kode</w:t>
+      </w:r>
+      <w:proofErr w:type="spellEnd"/>
+      <w:r>
+        <w:t>)</w:t>
+      </w:r>
+    </w:p>
+    <w:p>
+      <w:pPr>
+        <w:pStyle w:val="ListParagraph"/>
         <w:numPr>
           <w:ilvl w:val="0"/>
           <w:numId w:val="1"/>
@@ -28,7 +55,7 @@
     </w:p>
     <w:p>
       <w:pPr>
-        <w:pStyle w:val="Listeavsnitt"/>
+        <w:pStyle w:val="ListParagraph"/>
         <w:numPr>
           <w:ilvl w:val="0"/>
           <w:numId w:val="1"/>
@@ -37,10 +64,21 @@
       <w:r>
         <w:t>Principles of the design</w:t>
       </w:r>
-    </w:p>
-    <w:p>
-      <w:pPr>
-        <w:pStyle w:val="Listeavsnitt"/>
+      <w:r>
+        <w:t xml:space="preserve"> (</w:t>
+      </w:r>
+      <w:proofErr w:type="spellStart"/>
+      <w:r>
+        <w:t>Liten</w:t>
+      </w:r>
+      <w:proofErr w:type="spellEnd"/>
+      <w:r>
+        <w:t xml:space="preserve"> rework)</w:t>
+      </w:r>
+    </w:p>
+    <w:p>
+      <w:pPr>
+        <w:pStyle w:val="ListParagraph"/>
         <w:numPr>
           <w:ilvl w:val="0"/>
           <w:numId w:val="1"/>
@@ -49,10 +87,13 @@
       <w:r>
         <w:t>Result of User Testing: Description of setup, the code, and the feedback</w:t>
       </w:r>
-    </w:p>
-    <w:p>
-      <w:pPr>
-        <w:pStyle w:val="Listeavsnitt"/>
+      <w:r>
+        <w:t xml:space="preserve"> (Check)</w:t>
+      </w:r>
+    </w:p>
+    <w:p>
+      <w:pPr>
+        <w:pStyle w:val="ListParagraph"/>
         <w:numPr>
           <w:ilvl w:val="0"/>
           <w:numId w:val="1"/>
@@ -61,10 +102,37 @@
       <w:r>
         <w:t>The Revised API</w:t>
       </w:r>
-    </w:p>
-    <w:p>
-      <w:pPr>
-        <w:pStyle w:val="Listeavsnitt"/>
+      <w:r>
+        <w:t xml:space="preserve"> (</w:t>
+      </w:r>
+      <w:proofErr w:type="spellStart"/>
+      <w:r>
+        <w:t>Kun</w:t>
+      </w:r>
+      <w:proofErr w:type="spellEnd"/>
+      <w:r>
+        <w:t xml:space="preserve"> </w:t>
+      </w:r>
+      <w:proofErr w:type="spellStart"/>
+      <w:r>
+        <w:t>endringene</w:t>
+      </w:r>
+      <w:proofErr w:type="spellEnd"/>
+      <w:r>
+        <w:t xml:space="preserve"> I </w:t>
+      </w:r>
+      <w:proofErr w:type="spellStart"/>
+      <w:r>
+        <w:t>koden</w:t>
+      </w:r>
+      <w:proofErr w:type="spellEnd"/>
+      <w:r>
+        <w:t>)</w:t>
+      </w:r>
+    </w:p>
+    <w:p>
+      <w:pPr>
+        <w:pStyle w:val="ListParagraph"/>
         <w:numPr>
           <w:ilvl w:val="0"/>
           <w:numId w:val="1"/>
@@ -73,37 +141,202 @@
       <w:r>
         <w:t>Examples from the API</w:t>
       </w:r>
+      <w:r>
+        <w:t xml:space="preserve"> (Nye/</w:t>
+      </w:r>
+      <w:proofErr w:type="spellStart"/>
+      <w:r>
+        <w:t>Finere</w:t>
+      </w:r>
+      <w:proofErr w:type="spellEnd"/>
+      <w:r>
+        <w:t xml:space="preserve"> </w:t>
+      </w:r>
+      <w:proofErr w:type="spellStart"/>
+      <w:proofErr w:type="gramStart"/>
+      <w:r>
+        <w:t>eksempler</w:t>
+      </w:r>
+      <w:proofErr w:type="spellEnd"/>
+      <w:r>
+        <w:t xml:space="preserve"> )</w:t>
+      </w:r>
+      <w:proofErr w:type="gramEnd"/>
+    </w:p>
+    <w:p>
+      <w:pPr>
+        <w:pStyle w:val="Heading1"/>
+      </w:pPr>
+      <w:r>
+        <w:t>API Design Specification</w:t>
+      </w:r>
+    </w:p>
+    <w:p>
+      <w:pPr>
+        <w:pStyle w:val="Heading2"/>
+      </w:pPr>
+      <w:r>
+        <w:t>Scenarios</w:t>
+      </w:r>
+    </w:p>
+    <w:p>
+      <w:r>
+        <w:t>test</w:t>
+      </w:r>
+    </w:p>
+    <w:p>
+      <w:r>
+        <w:tab/>
+      </w:r>
+    </w:p>
+    <w:p>
+      <w:pPr>
+        <w:pStyle w:val="Heading2"/>
+      </w:pPr>
+      <w:r>
+        <w:t>Client-Code</w:t>
+      </w:r>
+    </w:p>
+    <w:p>
+      <w:r>
+        <w:t>test</w:t>
+      </w:r>
     </w:p>
     <w:p/>
     <w:p>
-      <w:r>
-        <w:t>API Design Specification</w:t>
-      </w:r>
-    </w:p>
-    <w:p>
-      <w:r>
-        <w:t>Scenarios</w:t>
-      </w:r>
-    </w:p>
-    <w:p>
-      <w:r>
-        <w:tab/>
-      </w:r>
-    </w:p>
-    <w:p>
-      <w:r>
-        <w:t>Client-Code</w:t>
-      </w:r>
-    </w:p>
-    <w:p/>
-    <w:p>
-      <w:r>
-        <w:t>Design Principles</w:t>
-      </w:r>
-    </w:p>
-    <w:p>
-      <w:r>
-        <w:t>The framework consists of two major APIs one for HTML and one for CSS. In the low level HTML API each major HTML tag is represented as classes,</w:t>
+      <w:pPr>
+        <w:pStyle w:val="Heading1"/>
+      </w:pPr>
+      <w:r>
+        <w:t>Principles of the Design</w:t>
+      </w:r>
+    </w:p>
+    <w:p>
+      <w:r>
+        <w:t>(</w:t>
+      </w:r>
+      <w:proofErr w:type="spellStart"/>
+      <w:r>
+        <w:t>Nevn</w:t>
+      </w:r>
+      <w:proofErr w:type="spellEnd"/>
+      <w:r>
+        <w:t xml:space="preserve"> om </w:t>
+      </w:r>
+      <w:proofErr w:type="spellStart"/>
+      <w:r>
+        <w:t>hvordan</w:t>
+      </w:r>
+      <w:proofErr w:type="spellEnd"/>
+      <w:r>
+        <w:t xml:space="preserve"> </w:t>
+      </w:r>
+      <w:proofErr w:type="spellStart"/>
+      <w:r>
+        <w:t>høynivå</w:t>
+      </w:r>
+      <w:proofErr w:type="spellEnd"/>
+      <w:r>
+        <w:t xml:space="preserve"> </w:t>
+      </w:r>
+      <w:proofErr w:type="spellStart"/>
+      <w:r>
+        <w:t>api</w:t>
+      </w:r>
+      <w:proofErr w:type="spellEnd"/>
+      <w:r>
+        <w:t xml:space="preserve"> </w:t>
+      </w:r>
+      <w:proofErr w:type="spellStart"/>
+      <w:r>
+        <w:t>skal</w:t>
+      </w:r>
+      <w:proofErr w:type="spellEnd"/>
+      <w:r>
+        <w:t xml:space="preserve"> </w:t>
+      </w:r>
+      <w:proofErr w:type="spellStart"/>
+      <w:r>
+        <w:t>fungere</w:t>
+      </w:r>
+      <w:proofErr w:type="spellEnd"/>
+      <w:r>
+        <w:t xml:space="preserve"> for HTML </w:t>
+      </w:r>
+      <w:proofErr w:type="spellStart"/>
+      <w:r>
+        <w:t>og</w:t>
+      </w:r>
+      <w:proofErr w:type="spellEnd"/>
+      <w:r>
+        <w:t xml:space="preserve"> CSS</w:t>
+      </w:r>
+      <w:r>
+        <w:t xml:space="preserve">, </w:t>
+      </w:r>
+      <w:proofErr w:type="spellStart"/>
+      <w:r>
+        <w:t>få</w:t>
+      </w:r>
+      <w:proofErr w:type="spellEnd"/>
+      <w:r>
+        <w:t xml:space="preserve"> </w:t>
+      </w:r>
+      <w:proofErr w:type="spellStart"/>
+      <w:r>
+        <w:t>frem</w:t>
+      </w:r>
+      <w:proofErr w:type="spellEnd"/>
+      <w:r>
+        <w:t xml:space="preserve"> </w:t>
+      </w:r>
+      <w:proofErr w:type="spellStart"/>
+      <w:r>
+        <w:t>forskjellen</w:t>
+      </w:r>
+      <w:proofErr w:type="spellEnd"/>
+      <w:r>
+        <w:t xml:space="preserve"> </w:t>
+      </w:r>
+      <w:proofErr w:type="spellStart"/>
+      <w:r>
+        <w:t>mellom</w:t>
+      </w:r>
+      <w:proofErr w:type="spellEnd"/>
+      <w:r>
+        <w:t xml:space="preserve"> </w:t>
+      </w:r>
+      <w:proofErr w:type="spellStart"/>
+      <w:r>
+        <w:t>høynivå</w:t>
+      </w:r>
+      <w:proofErr w:type="spellEnd"/>
+      <w:r>
+        <w:t>/</w:t>
+      </w:r>
+      <w:proofErr w:type="spellStart"/>
+      <w:r>
+        <w:t>lavnivå</w:t>
+      </w:r>
+      <w:proofErr w:type="spellEnd"/>
+      <w:r>
+        <w:t>?</w:t>
+      </w:r>
+      <w:r>
+        <w:t>)</w:t>
+      </w:r>
+    </w:p>
+    <w:p>
+      <w:r>
+        <w:t xml:space="preserve">The framework consists of two major APIs one for HTML and one for CSS. In the </w:t>
+      </w:r>
+      <w:proofErr w:type="gramStart"/>
+      <w:r>
+        <w:t>low level</w:t>
+      </w:r>
+      <w:proofErr w:type="gramEnd"/>
+      <w:r>
+        <w:t xml:space="preserve"> HTML API each major HTML tag is represented as classes,</w:t>
       </w:r>
     </w:p>
     <w:p>
@@ -132,7 +365,7 @@
     </w:p>
     <w:p>
       <w:pPr>
-        <w:pStyle w:val="Overskrift1"/>
+        <w:pStyle w:val="Heading1"/>
       </w:pPr>
       <w:r>
         <w:lastRenderedPageBreak/>
@@ -146,7 +379,7 @@
     </w:p>
     <w:p>
       <w:pPr>
-        <w:pStyle w:val="Overskrift2"/>
+        <w:pStyle w:val="Heading2"/>
       </w:pPr>
       <w:r>
         <w:t>Description of the setup</w:t>
@@ -170,7 +403,7 @@
     </w:p>
     <w:tbl>
       <w:tblPr>
-        <w:tblStyle w:val="Tabellrutenett"/>
+        <w:tblStyle w:val="TableGrid"/>
         <w:tblW w:w="0" w:type="auto"/>
         <w:tblBorders>
           <w:top w:val="none" w:sz="0" w:space="0" w:color="auto"/>
@@ -233,6 +466,9 @@
               <w:jc w:val="center"/>
             </w:pPr>
             <w:r>
+              <w:rPr>
+                <w:noProof/>
+              </w:rPr>
               <w:drawing>
                 <wp:inline distT="0" distB="0" distL="0" distR="0" wp14:anchorId="1E2C2AC3" wp14:editId="1F71501C">
                   <wp:extent cx="2624446" cy="2082315"/>
@@ -281,6 +517,9 @@
               <w:jc w:val="center"/>
             </w:pPr>
             <w:r>
+              <w:rPr>
+                <w:noProof/>
+              </w:rPr>
               <w:drawing>
                 <wp:inline distT="0" distB="0" distL="0" distR="0" wp14:anchorId="431963B8" wp14:editId="12F10C4A">
                   <wp:extent cx="2646604" cy="2086378"/>
@@ -368,7 +607,7 @@
     </w:p>
     <w:p>
       <w:pPr>
-        <w:pStyle w:val="Overskrift2"/>
+        <w:pStyle w:val="Heading2"/>
       </w:pPr>
       <w:r>
         <w:t>The Code</w:t>
@@ -426,6 +665,8 @@
         </w:rPr>
         <w:t> </w:t>
       </w:r>
+      <w:proofErr w:type="spellStart"/>
+      <w:proofErr w:type="gramStart"/>
       <w:r>
         <w:rPr>
           <w:rFonts w:ascii="Consolas" w:eastAsia="Times New Roman" w:hAnsi="Consolas" w:cs="Times New Roman"/>
@@ -500,6 +741,8 @@
         </w:rPr>
         <w:t>RuleSet</w:t>
       </w:r>
+      <w:proofErr w:type="spellEnd"/>
+      <w:proofErr w:type="gramEnd"/>
       <w:r>
         <w:rPr>
           <w:rFonts w:ascii="Consolas" w:eastAsia="Times New Roman" w:hAnsi="Consolas" w:cs="Times New Roman"/>
@@ -543,6 +786,8 @@
         </w:rPr>
         <w:t> </w:t>
       </w:r>
+      <w:proofErr w:type="spellStart"/>
+      <w:proofErr w:type="gramStart"/>
       <w:r>
         <w:rPr>
           <w:rFonts w:ascii="Consolas" w:eastAsia="Times New Roman" w:hAnsi="Consolas" w:cs="Times New Roman"/>
@@ -596,6 +841,8 @@
         </w:rPr>
         <w:t>StyleSheet</w:t>
       </w:r>
+      <w:proofErr w:type="spellEnd"/>
+      <w:proofErr w:type="gramEnd"/>
       <w:r>
         <w:rPr>
           <w:rFonts w:ascii="Consolas" w:eastAsia="Times New Roman" w:hAnsi="Consolas" w:cs="Times New Roman"/>
@@ -639,6 +886,7 @@
         </w:rPr>
         <w:t> </w:t>
       </w:r>
+      <w:proofErr w:type="gramStart"/>
       <w:r>
         <w:rPr>
           <w:rFonts w:ascii="Consolas" w:eastAsia="Times New Roman" w:hAnsi="Consolas" w:cs="Times New Roman"/>
@@ -723,6 +971,7 @@
         </w:rPr>
         <w:t>;</w:t>
       </w:r>
+      <w:proofErr w:type="gramEnd"/>
     </w:p>
     <w:p>
       <w:pPr>
@@ -756,6 +1005,8 @@
         </w:rPr>
         <w:t> </w:t>
       </w:r>
+      <w:proofErr w:type="spellStart"/>
+      <w:proofErr w:type="gramStart"/>
       <w:r>
         <w:rPr>
           <w:rFonts w:ascii="Consolas" w:eastAsia="Times New Roman" w:hAnsi="Consolas" w:cs="Times New Roman"/>
@@ -830,6 +1081,8 @@
         </w:rPr>
         <w:t>Anchor</w:t>
       </w:r>
+      <w:proofErr w:type="spellEnd"/>
+      <w:proofErr w:type="gramEnd"/>
       <w:r>
         <w:rPr>
           <w:rFonts w:ascii="Consolas" w:eastAsia="Times New Roman" w:hAnsi="Consolas" w:cs="Times New Roman"/>
@@ -873,6 +1126,8 @@
         </w:rPr>
         <w:t> </w:t>
       </w:r>
+      <w:proofErr w:type="spellStart"/>
+      <w:proofErr w:type="gramStart"/>
       <w:r>
         <w:rPr>
           <w:rFonts w:ascii="Consolas" w:eastAsia="Times New Roman" w:hAnsi="Consolas" w:cs="Times New Roman"/>
@@ -947,6 +1202,8 @@
         </w:rPr>
         <w:t>Container</w:t>
       </w:r>
+      <w:proofErr w:type="spellEnd"/>
+      <w:proofErr w:type="gramEnd"/>
       <w:r>
         <w:rPr>
           <w:rFonts w:ascii="Consolas" w:eastAsia="Times New Roman" w:hAnsi="Consolas" w:cs="Times New Roman"/>
@@ -990,6 +1247,8 @@
         </w:rPr>
         <w:t> </w:t>
       </w:r>
+      <w:proofErr w:type="spellStart"/>
+      <w:proofErr w:type="gramStart"/>
       <w:r>
         <w:rPr>
           <w:rFonts w:ascii="Consolas" w:eastAsia="Times New Roman" w:hAnsi="Consolas" w:cs="Times New Roman"/>
@@ -1064,6 +1323,8 @@
         </w:rPr>
         <w:t>Heading</w:t>
       </w:r>
+      <w:proofErr w:type="spellEnd"/>
+      <w:proofErr w:type="gramEnd"/>
       <w:r>
         <w:rPr>
           <w:rFonts w:ascii="Consolas" w:eastAsia="Times New Roman" w:hAnsi="Consolas" w:cs="Times New Roman"/>
@@ -1107,6 +1368,8 @@
         </w:rPr>
         <w:t> </w:t>
       </w:r>
+      <w:proofErr w:type="spellStart"/>
+      <w:proofErr w:type="gramStart"/>
       <w:r>
         <w:rPr>
           <w:rFonts w:ascii="Consolas" w:eastAsia="Times New Roman" w:hAnsi="Consolas" w:cs="Times New Roman"/>
@@ -1181,6 +1444,8 @@
         </w:rPr>
         <w:t>Paragraph</w:t>
       </w:r>
+      <w:proofErr w:type="spellEnd"/>
+      <w:proofErr w:type="gramEnd"/>
       <w:r>
         <w:rPr>
           <w:rFonts w:ascii="Consolas" w:eastAsia="Times New Roman" w:hAnsi="Consolas" w:cs="Times New Roman"/>
@@ -1376,6 +1641,7 @@
         </w:rPr>
         <w:t> </w:t>
       </w:r>
+      <w:proofErr w:type="gramStart"/>
       <w:r>
         <w:rPr>
           <w:rFonts w:ascii="Consolas" w:eastAsia="Times New Roman" w:hAnsi="Consolas" w:cs="Times New Roman"/>
@@ -1396,6 +1662,7 @@
         </w:rPr>
         <w:t>(</w:t>
       </w:r>
+      <w:proofErr w:type="gramEnd"/>
       <w:r>
         <w:rPr>
           <w:rFonts w:ascii="Consolas" w:eastAsia="Times New Roman" w:hAnsi="Consolas" w:cs="Times New Roman"/>
@@ -1417,6 +1684,7 @@
         </w:rPr>
         <w:t>[] </w:t>
       </w:r>
+      <w:proofErr w:type="spellStart"/>
       <w:r>
         <w:rPr>
           <w:rFonts w:ascii="Consolas" w:eastAsia="Times New Roman" w:hAnsi="Consolas" w:cs="Times New Roman"/>
@@ -1429,6 +1697,7 @@
         </w:rPr>
         <w:t>args</w:t>
       </w:r>
+      <w:proofErr w:type="spellEnd"/>
       <w:r>
         <w:rPr>
           <w:rFonts w:ascii="Consolas" w:eastAsia="Times New Roman" w:hAnsi="Consolas" w:cs="Times New Roman"/>
@@ -1514,7 +1783,29 @@
           <w:szCs w:val="16"/>
           <w:lang w:eastAsia="nb-NO"/>
         </w:rPr>
-        <w:t> html </w:t>
+        <w:t> </w:t>
+      </w:r>
+      <w:proofErr w:type="spellStart"/>
+      <w:r>
+        <w:rPr>
+          <w:rFonts w:ascii="Consolas" w:eastAsia="Times New Roman" w:hAnsi="Consolas" w:cs="Times New Roman"/>
+          <w:color w:val="F8F8F2"/>
+          <w:sz w:val="16"/>
+          <w:szCs w:val="16"/>
+          <w:lang w:eastAsia="nb-NO"/>
+        </w:rPr>
+        <w:t>html</w:t>
+      </w:r>
+      <w:proofErr w:type="spellEnd"/>
+      <w:r>
+        <w:rPr>
+          <w:rFonts w:ascii="Consolas" w:eastAsia="Times New Roman" w:hAnsi="Consolas" w:cs="Times New Roman"/>
+          <w:color w:val="F8F8F2"/>
+          <w:sz w:val="16"/>
+          <w:szCs w:val="16"/>
+          <w:lang w:eastAsia="nb-NO"/>
+        </w:rPr>
+        <w:t> </w:t>
       </w:r>
       <w:r>
         <w:rPr>
@@ -1556,6 +1847,7 @@
         </w:rPr>
         <w:t> </w:t>
       </w:r>
+      <w:proofErr w:type="gramStart"/>
       <w:r>
         <w:rPr>
           <w:rFonts w:ascii="Consolas" w:eastAsia="Times New Roman" w:hAnsi="Consolas" w:cs="Times New Roman"/>
@@ -1574,7 +1866,18 @@
           <w:szCs w:val="16"/>
           <w:lang w:eastAsia="nb-NO"/>
         </w:rPr>
-        <w:t>();</w:t>
+        <w:t>(</w:t>
+      </w:r>
+      <w:proofErr w:type="gramEnd"/>
+      <w:r>
+        <w:rPr>
+          <w:rFonts w:ascii="Consolas" w:eastAsia="Times New Roman" w:hAnsi="Consolas" w:cs="Times New Roman"/>
+          <w:color w:val="F8F8F2"/>
+          <w:sz w:val="16"/>
+          <w:szCs w:val="16"/>
+          <w:lang w:eastAsia="nb-NO"/>
+        </w:rPr>
+        <w:t>);</w:t>
       </w:r>
     </w:p>
     <w:p>
@@ -1597,7 +1900,19 @@
           <w:szCs w:val="16"/>
           <w:lang w:eastAsia="nb-NO"/>
         </w:rPr>
-        <w:t>        html.</w:t>
+        <w:t>        </w:t>
+      </w:r>
+      <w:proofErr w:type="spellStart"/>
+      <w:proofErr w:type="gramStart"/>
+      <w:r>
+        <w:rPr>
+          <w:rFonts w:ascii="Consolas" w:eastAsia="Times New Roman" w:hAnsi="Consolas" w:cs="Times New Roman"/>
+          <w:color w:val="F8F8F2"/>
+          <w:sz w:val="16"/>
+          <w:szCs w:val="16"/>
+          <w:lang w:eastAsia="nb-NO"/>
+        </w:rPr>
+        <w:t>html.</w:t>
       </w:r>
       <w:r>
         <w:rPr>
@@ -1609,6 +1924,8 @@
         </w:rPr>
         <w:t>setLinkType</w:t>
       </w:r>
+      <w:proofErr w:type="spellEnd"/>
+      <w:proofErr w:type="gramEnd"/>
       <w:r>
         <w:rPr>
           <w:rFonts w:ascii="Consolas" w:eastAsia="Times New Roman" w:hAnsi="Consolas" w:cs="Times New Roman"/>
@@ -1627,7 +1944,18 @@
           <w:szCs w:val="16"/>
           <w:lang w:eastAsia="nb-NO"/>
         </w:rPr>
-        <w:t>"stylesheet"</w:t>
+        <w:t>"</w:t>
+      </w:r>
+      <w:proofErr w:type="spellStart"/>
+      <w:r>
+        <w:rPr>
+          <w:rFonts w:ascii="Consolas" w:eastAsia="Times New Roman" w:hAnsi="Consolas" w:cs="Times New Roman"/>
+          <w:color w:val="E6DB74"/>
+          <w:sz w:val="16"/>
+          <w:szCs w:val="16"/>
+          <w:lang w:eastAsia="nb-NO"/>
+        </w:rPr>
+        <w:t>stylesheet"</w:t>
       </w:r>
       <w:r>
         <w:rPr>
@@ -1647,7 +1975,18 @@
           <w:szCs w:val="16"/>
           <w:lang w:eastAsia="nb-NO"/>
         </w:rPr>
-        <w:t>"style.css"</w:t>
+        <w:t>"style.css</w:t>
+      </w:r>
+      <w:proofErr w:type="spellEnd"/>
+      <w:r>
+        <w:rPr>
+          <w:rFonts w:ascii="Consolas" w:eastAsia="Times New Roman" w:hAnsi="Consolas" w:cs="Times New Roman"/>
+          <w:color w:val="E6DB74"/>
+          <w:sz w:val="16"/>
+          <w:szCs w:val="16"/>
+          <w:lang w:eastAsia="nb-NO"/>
+        </w:rPr>
+        <w:t>"</w:t>
       </w:r>
       <w:r>
         <w:rPr>
@@ -1667,7 +2006,29 @@
           <w:szCs w:val="16"/>
           <w:lang w:eastAsia="nb-NO"/>
         </w:rPr>
-        <w:t>"css"</w:t>
+        <w:t>"</w:t>
+      </w:r>
+      <w:proofErr w:type="spellStart"/>
+      <w:r>
+        <w:rPr>
+          <w:rFonts w:ascii="Consolas" w:eastAsia="Times New Roman" w:hAnsi="Consolas" w:cs="Times New Roman"/>
+          <w:color w:val="E6DB74"/>
+          <w:sz w:val="16"/>
+          <w:szCs w:val="16"/>
+          <w:lang w:eastAsia="nb-NO"/>
+        </w:rPr>
+        <w:t>css</w:t>
+      </w:r>
+      <w:proofErr w:type="spellEnd"/>
+      <w:r>
+        <w:rPr>
+          <w:rFonts w:ascii="Consolas" w:eastAsia="Times New Roman" w:hAnsi="Consolas" w:cs="Times New Roman"/>
+          <w:color w:val="E6DB74"/>
+          <w:sz w:val="16"/>
+          <w:szCs w:val="16"/>
+          <w:lang w:eastAsia="nb-NO"/>
+        </w:rPr>
+        <w:t>"</w:t>
       </w:r>
       <w:r>
         <w:rPr>
@@ -1806,6 +2167,7 @@
         </w:rPr>
         <w:t>"head"</w:t>
       </w:r>
+      <w:proofErr w:type="gramStart"/>
       <w:r>
         <w:rPr>
           <w:rFonts w:ascii="Consolas" w:eastAsia="Times New Roman" w:hAnsi="Consolas" w:cs="Times New Roman"/>
@@ -1816,6 +2178,7 @@
         </w:rPr>
         <w:t>);</w:t>
       </w:r>
+      <w:proofErr w:type="gramEnd"/>
     </w:p>
     <w:p>
       <w:pPr>
@@ -1930,6 +2293,7 @@
         </w:rPr>
         <w:t>"body"</w:t>
       </w:r>
+      <w:proofErr w:type="gramStart"/>
       <w:r>
         <w:rPr>
           <w:rFonts w:ascii="Consolas" w:eastAsia="Times New Roman" w:hAnsi="Consolas" w:cs="Times New Roman"/>
@@ -1940,6 +2304,7 @@
         </w:rPr>
         <w:t>);</w:t>
       </w:r>
+      <w:proofErr w:type="gramEnd"/>
     </w:p>
     <w:p>
       <w:pPr>
@@ -1974,7 +2339,19 @@
           <w:szCs w:val="16"/>
           <w:lang w:eastAsia="nb-NO"/>
         </w:rPr>
-        <w:t>        html.</w:t>
+        <w:t>        </w:t>
+      </w:r>
+      <w:proofErr w:type="spellStart"/>
+      <w:proofErr w:type="gramStart"/>
+      <w:r>
+        <w:rPr>
+          <w:rFonts w:ascii="Consolas" w:eastAsia="Times New Roman" w:hAnsi="Consolas" w:cs="Times New Roman"/>
+          <w:color w:val="F8F8F2"/>
+          <w:sz w:val="16"/>
+          <w:szCs w:val="16"/>
+          <w:lang w:eastAsia="nb-NO"/>
+        </w:rPr>
+        <w:t>html.</w:t>
       </w:r>
       <w:r>
         <w:rPr>
@@ -1986,6 +2363,8 @@
         </w:rPr>
         <w:t>append</w:t>
       </w:r>
+      <w:proofErr w:type="spellEnd"/>
+      <w:proofErr w:type="gramEnd"/>
       <w:r>
         <w:rPr>
           <w:rFonts w:ascii="Consolas" w:eastAsia="Times New Roman" w:hAnsi="Consolas" w:cs="Times New Roman"/>
@@ -2123,6 +2502,7 @@
         </w:rPr>
         <w:t>"header"</w:t>
       </w:r>
+      <w:proofErr w:type="gramStart"/>
       <w:r>
         <w:rPr>
           <w:rFonts w:ascii="Consolas" w:eastAsia="Times New Roman" w:hAnsi="Consolas" w:cs="Times New Roman"/>
@@ -2133,6 +2513,7 @@
         </w:rPr>
         <w:t>);</w:t>
       </w:r>
+      <w:proofErr w:type="gramEnd"/>
     </w:p>
     <w:p>
       <w:pPr>
@@ -2247,6 +2628,7 @@
         </w:rPr>
         <w:t>"main"</w:t>
       </w:r>
+      <w:proofErr w:type="gramStart"/>
       <w:r>
         <w:rPr>
           <w:rFonts w:ascii="Consolas" w:eastAsia="Times New Roman" w:hAnsi="Consolas" w:cs="Times New Roman"/>
@@ -2257,6 +2639,7 @@
         </w:rPr>
         <w:t>);</w:t>
       </w:r>
+      <w:proofErr w:type="gramEnd"/>
     </w:p>
     <w:p>
       <w:pPr>
@@ -2371,6 +2754,7 @@
         </w:rPr>
         <w:t>"footer"</w:t>
       </w:r>
+      <w:proofErr w:type="gramStart"/>
       <w:r>
         <w:rPr>
           <w:rFonts w:ascii="Consolas" w:eastAsia="Times New Roman" w:hAnsi="Consolas" w:cs="Times New Roman"/>
@@ -2381,6 +2765,7 @@
         </w:rPr>
         <w:t>);</w:t>
       </w:r>
+      <w:proofErr w:type="gramEnd"/>
     </w:p>
     <w:p>
       <w:pPr>
@@ -2436,7 +2821,29 @@
           <w:szCs w:val="16"/>
           <w:lang w:eastAsia="nb-NO"/>
         </w:rPr>
-        <w:t> heading </w:t>
+        <w:t> </w:t>
+      </w:r>
+      <w:proofErr w:type="spellStart"/>
+      <w:r>
+        <w:rPr>
+          <w:rFonts w:ascii="Consolas" w:eastAsia="Times New Roman" w:hAnsi="Consolas" w:cs="Times New Roman"/>
+          <w:color w:val="F8F8F2"/>
+          <w:sz w:val="16"/>
+          <w:szCs w:val="16"/>
+          <w:lang w:eastAsia="nb-NO"/>
+        </w:rPr>
+        <w:t>heading</w:t>
+      </w:r>
+      <w:proofErr w:type="spellEnd"/>
+      <w:r>
+        <w:rPr>
+          <w:rFonts w:ascii="Consolas" w:eastAsia="Times New Roman" w:hAnsi="Consolas" w:cs="Times New Roman"/>
+          <w:color w:val="F8F8F2"/>
+          <w:sz w:val="16"/>
+          <w:szCs w:val="16"/>
+          <w:lang w:eastAsia="nb-NO"/>
+        </w:rPr>
+        <w:t> </w:t>
       </w:r>
       <w:r>
         <w:rPr>
@@ -2478,6 +2885,7 @@
         </w:rPr>
         <w:t> </w:t>
       </w:r>
+      <w:proofErr w:type="gramStart"/>
       <w:r>
         <w:rPr>
           <w:rFonts w:ascii="Consolas" w:eastAsia="Times New Roman" w:hAnsi="Consolas" w:cs="Times New Roman"/>
@@ -2498,6 +2906,7 @@
         </w:rPr>
         <w:t>(</w:t>
       </w:r>
+      <w:proofErr w:type="gramEnd"/>
       <w:r>
         <w:rPr>
           <w:rFonts w:ascii="Consolas" w:eastAsia="Times New Roman" w:hAnsi="Consolas" w:cs="Times New Roman"/>
@@ -2526,7 +2935,29 @@
           <w:szCs w:val="16"/>
           <w:lang w:eastAsia="nb-NO"/>
         </w:rPr>
-        <w:t>"asdasdsada"</w:t>
+        <w:t>"</w:t>
+      </w:r>
+      <w:proofErr w:type="spellStart"/>
+      <w:r>
+        <w:rPr>
+          <w:rFonts w:ascii="Consolas" w:eastAsia="Times New Roman" w:hAnsi="Consolas" w:cs="Times New Roman"/>
+          <w:color w:val="E6DB74"/>
+          <w:sz w:val="16"/>
+          <w:szCs w:val="16"/>
+          <w:lang w:eastAsia="nb-NO"/>
+        </w:rPr>
+        <w:t>asdasdsada</w:t>
+      </w:r>
+      <w:proofErr w:type="spellEnd"/>
+      <w:r>
+        <w:rPr>
+          <w:rFonts w:ascii="Consolas" w:eastAsia="Times New Roman" w:hAnsi="Consolas" w:cs="Times New Roman"/>
+          <w:color w:val="E6DB74"/>
+          <w:sz w:val="16"/>
+          <w:szCs w:val="16"/>
+          <w:lang w:eastAsia="nb-NO"/>
+        </w:rPr>
+        <w:t>"</w:t>
       </w:r>
       <w:r>
         <w:rPr>
@@ -2559,7 +2990,19 @@
           <w:szCs w:val="16"/>
           <w:lang w:eastAsia="nb-NO"/>
         </w:rPr>
-        <w:t>        heading.</w:t>
+        <w:t>        </w:t>
+      </w:r>
+      <w:proofErr w:type="spellStart"/>
+      <w:proofErr w:type="gramStart"/>
+      <w:r>
+        <w:rPr>
+          <w:rFonts w:ascii="Consolas" w:eastAsia="Times New Roman" w:hAnsi="Consolas" w:cs="Times New Roman"/>
+          <w:color w:val="F8F8F2"/>
+          <w:sz w:val="16"/>
+          <w:szCs w:val="16"/>
+          <w:lang w:eastAsia="nb-NO"/>
+        </w:rPr>
+        <w:t>heading.</w:t>
       </w:r>
       <w:r>
         <w:rPr>
@@ -2571,6 +3014,8 @@
         </w:rPr>
         <w:t>applyClass</w:t>
       </w:r>
+      <w:proofErr w:type="spellEnd"/>
+      <w:proofErr w:type="gramEnd"/>
       <w:r>
         <w:rPr>
           <w:rFonts w:ascii="Consolas" w:eastAsia="Times New Roman" w:hAnsi="Consolas" w:cs="Times New Roman"/>
@@ -2635,7 +3080,19 @@
           <w:szCs w:val="16"/>
           <w:lang w:eastAsia="nb-NO"/>
         </w:rPr>
-        <w:t>        header.</w:t>
+        <w:t>        </w:t>
+      </w:r>
+      <w:proofErr w:type="spellStart"/>
+      <w:proofErr w:type="gramStart"/>
+      <w:r>
+        <w:rPr>
+          <w:rFonts w:ascii="Consolas" w:eastAsia="Times New Roman" w:hAnsi="Consolas" w:cs="Times New Roman"/>
+          <w:color w:val="F8F8F2"/>
+          <w:sz w:val="16"/>
+          <w:szCs w:val="16"/>
+          <w:lang w:eastAsia="nb-NO"/>
+        </w:rPr>
+        <w:t>header.</w:t>
       </w:r>
       <w:r>
         <w:rPr>
@@ -2647,6 +3104,8 @@
         </w:rPr>
         <w:t>addElement</w:t>
       </w:r>
+      <w:proofErr w:type="spellEnd"/>
+      <w:proofErr w:type="gramEnd"/>
       <w:r>
         <w:rPr>
           <w:rFonts w:ascii="Consolas" w:eastAsia="Times New Roman" w:hAnsi="Consolas" w:cs="Times New Roman"/>
@@ -2691,7 +3150,19 @@
           <w:szCs w:val="16"/>
           <w:lang w:eastAsia="nb-NO"/>
         </w:rPr>
-        <w:t>        body.</w:t>
+        <w:t>        </w:t>
+      </w:r>
+      <w:proofErr w:type="spellStart"/>
+      <w:proofErr w:type="gramStart"/>
+      <w:r>
+        <w:rPr>
+          <w:rFonts w:ascii="Consolas" w:eastAsia="Times New Roman" w:hAnsi="Consolas" w:cs="Times New Roman"/>
+          <w:color w:val="F8F8F2"/>
+          <w:sz w:val="16"/>
+          <w:szCs w:val="16"/>
+          <w:lang w:eastAsia="nb-NO"/>
+        </w:rPr>
+        <w:t>body.</w:t>
       </w:r>
       <w:r>
         <w:rPr>
@@ -2703,6 +3174,8 @@
         </w:rPr>
         <w:t>addElement</w:t>
       </w:r>
+      <w:proofErr w:type="spellEnd"/>
+      <w:proofErr w:type="gramEnd"/>
       <w:r>
         <w:rPr>
           <w:rFonts w:ascii="Consolas" w:eastAsia="Times New Roman" w:hAnsi="Consolas" w:cs="Times New Roman"/>
@@ -2734,7 +3207,19 @@
           <w:szCs w:val="16"/>
           <w:lang w:eastAsia="nb-NO"/>
         </w:rPr>
-        <w:t>        body.</w:t>
+        <w:t>        </w:t>
+      </w:r>
+      <w:proofErr w:type="spellStart"/>
+      <w:proofErr w:type="gramStart"/>
+      <w:r>
+        <w:rPr>
+          <w:rFonts w:ascii="Consolas" w:eastAsia="Times New Roman" w:hAnsi="Consolas" w:cs="Times New Roman"/>
+          <w:color w:val="F8F8F2"/>
+          <w:sz w:val="16"/>
+          <w:szCs w:val="16"/>
+          <w:lang w:eastAsia="nb-NO"/>
+        </w:rPr>
+        <w:t>body.</w:t>
       </w:r>
       <w:r>
         <w:rPr>
@@ -2746,6 +3231,8 @@
         </w:rPr>
         <w:t>addElement</w:t>
       </w:r>
+      <w:proofErr w:type="spellEnd"/>
+      <w:proofErr w:type="gramEnd"/>
       <w:r>
         <w:rPr>
           <w:rFonts w:ascii="Consolas" w:eastAsia="Times New Roman" w:hAnsi="Consolas" w:cs="Times New Roman"/>
@@ -2777,7 +3264,19 @@
           <w:szCs w:val="16"/>
           <w:lang w:eastAsia="nb-NO"/>
         </w:rPr>
-        <w:t>        body.</w:t>
+        <w:t>        </w:t>
+      </w:r>
+      <w:proofErr w:type="spellStart"/>
+      <w:proofErr w:type="gramStart"/>
+      <w:r>
+        <w:rPr>
+          <w:rFonts w:ascii="Consolas" w:eastAsia="Times New Roman" w:hAnsi="Consolas" w:cs="Times New Roman"/>
+          <w:color w:val="F8F8F2"/>
+          <w:sz w:val="16"/>
+          <w:szCs w:val="16"/>
+          <w:lang w:eastAsia="nb-NO"/>
+        </w:rPr>
+        <w:t>body.</w:t>
       </w:r>
       <w:r>
         <w:rPr>
@@ -2789,6 +3288,8 @@
         </w:rPr>
         <w:t>addElement</w:t>
       </w:r>
+      <w:proofErr w:type="spellEnd"/>
+      <w:proofErr w:type="gramEnd"/>
       <w:r>
         <w:rPr>
           <w:rFonts w:ascii="Consolas" w:eastAsia="Times New Roman" w:hAnsi="Consolas" w:cs="Times New Roman"/>
@@ -2926,6 +3427,7 @@
         </w:rPr>
         <w:t>"nav"</w:t>
       </w:r>
+      <w:proofErr w:type="gramStart"/>
       <w:r>
         <w:rPr>
           <w:rFonts w:ascii="Consolas" w:eastAsia="Times New Roman" w:hAnsi="Consolas" w:cs="Times New Roman"/>
@@ -2936,6 +3438,7 @@
         </w:rPr>
         <w:t>);</w:t>
       </w:r>
+      <w:proofErr w:type="gramEnd"/>
     </w:p>
     <w:p>
       <w:pPr>
@@ -2957,7 +3460,19 @@
           <w:szCs w:val="16"/>
           <w:lang w:eastAsia="nb-NO"/>
         </w:rPr>
-        <w:t>        header.</w:t>
+        <w:t>        </w:t>
+      </w:r>
+      <w:proofErr w:type="spellStart"/>
+      <w:proofErr w:type="gramStart"/>
+      <w:r>
+        <w:rPr>
+          <w:rFonts w:ascii="Consolas" w:eastAsia="Times New Roman" w:hAnsi="Consolas" w:cs="Times New Roman"/>
+          <w:color w:val="F8F8F2"/>
+          <w:sz w:val="16"/>
+          <w:szCs w:val="16"/>
+          <w:lang w:eastAsia="nb-NO"/>
+        </w:rPr>
+        <w:t>header.</w:t>
       </w:r>
       <w:r>
         <w:rPr>
@@ -2969,6 +3484,8 @@
         </w:rPr>
         <w:t>addElement</w:t>
       </w:r>
+      <w:proofErr w:type="spellEnd"/>
+      <w:proofErr w:type="gramEnd"/>
       <w:r>
         <w:rPr>
           <w:rFonts w:ascii="Consolas" w:eastAsia="Times New Roman" w:hAnsi="Consolas" w:cs="Times New Roman"/>
@@ -3034,7 +3551,29 @@
           <w:szCs w:val="16"/>
           <w:lang w:eastAsia="nb-NO"/>
         </w:rPr>
-        <w:t> anchor </w:t>
+        <w:t> </w:t>
+      </w:r>
+      <w:proofErr w:type="spellStart"/>
+      <w:r>
+        <w:rPr>
+          <w:rFonts w:ascii="Consolas" w:eastAsia="Times New Roman" w:hAnsi="Consolas" w:cs="Times New Roman"/>
+          <w:color w:val="F8F8F2"/>
+          <w:sz w:val="16"/>
+          <w:szCs w:val="16"/>
+          <w:lang w:eastAsia="nb-NO"/>
+        </w:rPr>
+        <w:t>anchor</w:t>
+      </w:r>
+      <w:proofErr w:type="spellEnd"/>
+      <w:r>
+        <w:rPr>
+          <w:rFonts w:ascii="Consolas" w:eastAsia="Times New Roman" w:hAnsi="Consolas" w:cs="Times New Roman"/>
+          <w:color w:val="F8F8F2"/>
+          <w:sz w:val="16"/>
+          <w:szCs w:val="16"/>
+          <w:lang w:eastAsia="nb-NO"/>
+        </w:rPr>
+        <w:t> </w:t>
       </w:r>
       <w:r>
         <w:rPr>
@@ -3126,6 +3665,7 @@
         </w:rPr>
         <w:t>"google.com"</w:t>
       </w:r>
+      <w:proofErr w:type="gramStart"/>
       <w:r>
         <w:rPr>
           <w:rFonts w:ascii="Consolas" w:eastAsia="Times New Roman" w:hAnsi="Consolas" w:cs="Times New Roman"/>
@@ -3136,6 +3676,7 @@
         </w:rPr>
         <w:t>);</w:t>
       </w:r>
+      <w:proofErr w:type="gramEnd"/>
     </w:p>
     <w:p>
       <w:pPr>
@@ -3157,7 +3698,19 @@
           <w:szCs w:val="16"/>
           <w:lang w:eastAsia="nb-NO"/>
         </w:rPr>
-        <w:t>        nav.</w:t>
+        <w:t>        </w:t>
+      </w:r>
+      <w:proofErr w:type="spellStart"/>
+      <w:proofErr w:type="gramStart"/>
+      <w:r>
+        <w:rPr>
+          <w:rFonts w:ascii="Consolas" w:eastAsia="Times New Roman" w:hAnsi="Consolas" w:cs="Times New Roman"/>
+          <w:color w:val="F8F8F2"/>
+          <w:sz w:val="16"/>
+          <w:szCs w:val="16"/>
+          <w:lang w:eastAsia="nb-NO"/>
+        </w:rPr>
+        <w:t>nav.</w:t>
       </w:r>
       <w:r>
         <w:rPr>
@@ -3169,6 +3722,8 @@
         </w:rPr>
         <w:t>addElement</w:t>
       </w:r>
+      <w:proofErr w:type="spellEnd"/>
+      <w:proofErr w:type="gramEnd"/>
       <w:r>
         <w:rPr>
           <w:rFonts w:ascii="Consolas" w:eastAsia="Times New Roman" w:hAnsi="Consolas" w:cs="Times New Roman"/>
@@ -3306,6 +3861,7 @@
         </w:rPr>
         <w:t>"article"</w:t>
       </w:r>
+      <w:proofErr w:type="gramStart"/>
       <w:r>
         <w:rPr>
           <w:rFonts w:ascii="Consolas" w:eastAsia="Times New Roman" w:hAnsi="Consolas" w:cs="Times New Roman"/>
@@ -3316,6 +3872,7 @@
         </w:rPr>
         <w:t>);</w:t>
       </w:r>
+      <w:proofErr w:type="gramEnd"/>
     </w:p>
     <w:p>
       <w:pPr>
@@ -3430,6 +3987,7 @@
         </w:rPr>
         <w:t>"YESYEYES"</w:t>
       </w:r>
+      <w:proofErr w:type="gramStart"/>
       <w:r>
         <w:rPr>
           <w:rFonts w:ascii="Consolas" w:eastAsia="Times New Roman" w:hAnsi="Consolas" w:cs="Times New Roman"/>
@@ -3440,6 +3998,7 @@
         </w:rPr>
         <w:t>);</w:t>
       </w:r>
+      <w:proofErr w:type="gramEnd"/>
     </w:p>
     <w:p>
       <w:pPr>
@@ -3474,7 +4033,19 @@
           <w:szCs w:val="16"/>
           <w:lang w:eastAsia="nb-NO"/>
         </w:rPr>
-        <w:t>        article.</w:t>
+        <w:t>        </w:t>
+      </w:r>
+      <w:proofErr w:type="spellStart"/>
+      <w:proofErr w:type="gramStart"/>
+      <w:r>
+        <w:rPr>
+          <w:rFonts w:ascii="Consolas" w:eastAsia="Times New Roman" w:hAnsi="Consolas" w:cs="Times New Roman"/>
+          <w:color w:val="F8F8F2"/>
+          <w:sz w:val="16"/>
+          <w:szCs w:val="16"/>
+          <w:lang w:eastAsia="nb-NO"/>
+        </w:rPr>
+        <w:t>article.</w:t>
       </w:r>
       <w:r>
         <w:rPr>
@@ -3486,6 +4057,8 @@
         </w:rPr>
         <w:t>addElement</w:t>
       </w:r>
+      <w:proofErr w:type="spellEnd"/>
+      <w:proofErr w:type="gramEnd"/>
       <w:r>
         <w:rPr>
           <w:rFonts w:ascii="Consolas" w:eastAsia="Times New Roman" w:hAnsi="Consolas" w:cs="Times New Roman"/>
@@ -3517,7 +4090,19 @@
           <w:szCs w:val="16"/>
           <w:lang w:eastAsia="nb-NO"/>
         </w:rPr>
-        <w:t>        p.</w:t>
+        <w:t>        </w:t>
+      </w:r>
+      <w:proofErr w:type="spellStart"/>
+      <w:proofErr w:type="gramStart"/>
+      <w:r>
+        <w:rPr>
+          <w:rFonts w:ascii="Consolas" w:eastAsia="Times New Roman" w:hAnsi="Consolas" w:cs="Times New Roman"/>
+          <w:color w:val="F8F8F2"/>
+          <w:sz w:val="16"/>
+          <w:szCs w:val="16"/>
+          <w:lang w:eastAsia="nb-NO"/>
+        </w:rPr>
+        <w:t>p.</w:t>
       </w:r>
       <w:r>
         <w:rPr>
@@ -3529,6 +4114,8 @@
         </w:rPr>
         <w:t>applyId</w:t>
       </w:r>
+      <w:proofErr w:type="spellEnd"/>
+      <w:proofErr w:type="gramEnd"/>
       <w:r>
         <w:rPr>
           <w:rFonts w:ascii="Consolas" w:eastAsia="Times New Roman" w:hAnsi="Consolas" w:cs="Times New Roman"/>
@@ -3593,7 +4180,19 @@
           <w:szCs w:val="16"/>
           <w:lang w:eastAsia="nb-NO"/>
         </w:rPr>
-        <w:t>        main.</w:t>
+        <w:t>        </w:t>
+      </w:r>
+      <w:proofErr w:type="spellStart"/>
+      <w:proofErr w:type="gramStart"/>
+      <w:r>
+        <w:rPr>
+          <w:rFonts w:ascii="Consolas" w:eastAsia="Times New Roman" w:hAnsi="Consolas" w:cs="Times New Roman"/>
+          <w:color w:val="F8F8F2"/>
+          <w:sz w:val="16"/>
+          <w:szCs w:val="16"/>
+          <w:lang w:eastAsia="nb-NO"/>
+        </w:rPr>
+        <w:t>main.</w:t>
       </w:r>
       <w:r>
         <w:rPr>
@@ -3605,6 +4204,8 @@
         </w:rPr>
         <w:t>addElement</w:t>
       </w:r>
+      <w:proofErr w:type="spellEnd"/>
+      <w:proofErr w:type="gramEnd"/>
       <w:r>
         <w:rPr>
           <w:rFonts w:ascii="Consolas" w:eastAsia="Times New Roman" w:hAnsi="Consolas" w:cs="Times New Roman"/>
@@ -3649,7 +4250,19 @@
           <w:szCs w:val="16"/>
           <w:lang w:eastAsia="nb-NO"/>
         </w:rPr>
-        <w:t>        html.</w:t>
+        <w:t>        </w:t>
+      </w:r>
+      <w:proofErr w:type="spellStart"/>
+      <w:proofErr w:type="gramStart"/>
+      <w:r>
+        <w:rPr>
+          <w:rFonts w:ascii="Consolas" w:eastAsia="Times New Roman" w:hAnsi="Consolas" w:cs="Times New Roman"/>
+          <w:color w:val="F8F8F2"/>
+          <w:sz w:val="16"/>
+          <w:szCs w:val="16"/>
+          <w:lang w:eastAsia="nb-NO"/>
+        </w:rPr>
+        <w:t>html.</w:t>
       </w:r>
       <w:r>
         <w:rPr>
@@ -3661,6 +4274,8 @@
         </w:rPr>
         <w:t>append</w:t>
       </w:r>
+      <w:proofErr w:type="spellEnd"/>
+      <w:proofErr w:type="gramEnd"/>
       <w:r>
         <w:rPr>
           <w:rFonts w:ascii="Consolas" w:eastAsia="Times New Roman" w:hAnsi="Consolas" w:cs="Times New Roman"/>
@@ -3692,7 +4307,19 @@
           <w:szCs w:val="16"/>
           <w:lang w:eastAsia="nb-NO"/>
         </w:rPr>
-        <w:t>        html.</w:t>
+        <w:t>        </w:t>
+      </w:r>
+      <w:proofErr w:type="spellStart"/>
+      <w:proofErr w:type="gramStart"/>
+      <w:r>
+        <w:rPr>
+          <w:rFonts w:ascii="Consolas" w:eastAsia="Times New Roman" w:hAnsi="Consolas" w:cs="Times New Roman"/>
+          <w:color w:val="F8F8F2"/>
+          <w:sz w:val="16"/>
+          <w:szCs w:val="16"/>
+          <w:lang w:eastAsia="nb-NO"/>
+        </w:rPr>
+        <w:t>html.</w:t>
       </w:r>
       <w:r>
         <w:rPr>
@@ -3704,6 +4331,8 @@
         </w:rPr>
         <w:t>initialize</w:t>
       </w:r>
+      <w:proofErr w:type="spellEnd"/>
+      <w:proofErr w:type="gramEnd"/>
       <w:r>
         <w:rPr>
           <w:rFonts w:ascii="Consolas" w:eastAsia="Times New Roman" w:hAnsi="Consolas" w:cs="Times New Roman"/>
@@ -3750,6 +4379,7 @@
         </w:rPr>
         <w:t>        </w:t>
       </w:r>
+      <w:proofErr w:type="spellStart"/>
       <w:r>
         <w:rPr>
           <w:rFonts w:ascii="Consolas" w:eastAsia="Times New Roman" w:hAnsi="Consolas" w:cs="Times New Roman"/>
@@ -3761,15 +4391,38 @@
         </w:rPr>
         <w:t>StyleSheet</w:t>
       </w:r>
-      <w:r>
-        <w:rPr>
-          <w:rFonts w:ascii="Consolas" w:eastAsia="Times New Roman" w:hAnsi="Consolas" w:cs="Times New Roman"/>
-          <w:color w:val="F8F8F2"/>
-          <w:sz w:val="16"/>
-          <w:szCs w:val="16"/>
-          <w:lang w:eastAsia="nb-NO"/>
-        </w:rPr>
-        <w:t> css </w:t>
+      <w:proofErr w:type="spellEnd"/>
+      <w:r>
+        <w:rPr>
+          <w:rFonts w:ascii="Consolas" w:eastAsia="Times New Roman" w:hAnsi="Consolas" w:cs="Times New Roman"/>
+          <w:color w:val="F8F8F2"/>
+          <w:sz w:val="16"/>
+          <w:szCs w:val="16"/>
+          <w:lang w:eastAsia="nb-NO"/>
+        </w:rPr>
+        <w:t> </w:t>
+      </w:r>
+      <w:proofErr w:type="spellStart"/>
+      <w:r>
+        <w:rPr>
+          <w:rFonts w:ascii="Consolas" w:eastAsia="Times New Roman" w:hAnsi="Consolas" w:cs="Times New Roman"/>
+          <w:color w:val="F8F8F2"/>
+          <w:sz w:val="16"/>
+          <w:szCs w:val="16"/>
+          <w:lang w:eastAsia="nb-NO"/>
+        </w:rPr>
+        <w:t>css</w:t>
+      </w:r>
+      <w:proofErr w:type="spellEnd"/>
+      <w:r>
+        <w:rPr>
+          <w:rFonts w:ascii="Consolas" w:eastAsia="Times New Roman" w:hAnsi="Consolas" w:cs="Times New Roman"/>
+          <w:color w:val="F8F8F2"/>
+          <w:sz w:val="16"/>
+          <w:szCs w:val="16"/>
+          <w:lang w:eastAsia="nb-NO"/>
+        </w:rPr>
+        <w:t> </w:t>
       </w:r>
       <w:r>
         <w:rPr>
@@ -3811,6 +4464,8 @@
         </w:rPr>
         <w:t> </w:t>
       </w:r>
+      <w:proofErr w:type="spellStart"/>
+      <w:proofErr w:type="gramStart"/>
       <w:r>
         <w:rPr>
           <w:rFonts w:ascii="Consolas" w:eastAsia="Times New Roman" w:hAnsi="Consolas" w:cs="Times New Roman"/>
@@ -3821,15 +4476,27 @@
         </w:rPr>
         <w:t>StyleSheet</w:t>
       </w:r>
-      <w:r>
-        <w:rPr>
-          <w:rFonts w:ascii="Consolas" w:eastAsia="Times New Roman" w:hAnsi="Consolas" w:cs="Times New Roman"/>
-          <w:color w:val="F8F8F2"/>
-          <w:sz w:val="16"/>
-          <w:szCs w:val="16"/>
-          <w:lang w:eastAsia="nb-NO"/>
-        </w:rPr>
-        <w:t>();</w:t>
+      <w:proofErr w:type="spellEnd"/>
+      <w:r>
+        <w:rPr>
+          <w:rFonts w:ascii="Consolas" w:eastAsia="Times New Roman" w:hAnsi="Consolas" w:cs="Times New Roman"/>
+          <w:color w:val="F8F8F2"/>
+          <w:sz w:val="16"/>
+          <w:szCs w:val="16"/>
+          <w:lang w:eastAsia="nb-NO"/>
+        </w:rPr>
+        <w:t>(</w:t>
+      </w:r>
+      <w:proofErr w:type="gramEnd"/>
+      <w:r>
+        <w:rPr>
+          <w:rFonts w:ascii="Consolas" w:eastAsia="Times New Roman" w:hAnsi="Consolas" w:cs="Times New Roman"/>
+          <w:color w:val="F8F8F2"/>
+          <w:sz w:val="16"/>
+          <w:szCs w:val="16"/>
+          <w:lang w:eastAsia="nb-NO"/>
+        </w:rPr>
+        <w:t>);</w:t>
       </w:r>
     </w:p>
     <w:p>
@@ -3854,6 +4521,7 @@
         </w:rPr>
         <w:t>        </w:t>
       </w:r>
+      <w:proofErr w:type="spellStart"/>
       <w:r>
         <w:rPr>
           <w:rFonts w:ascii="Consolas" w:eastAsia="Times New Roman" w:hAnsi="Consolas" w:cs="Times New Roman"/>
@@ -3865,15 +4533,38 @@
         </w:rPr>
         <w:t>RuleSet</w:t>
       </w:r>
-      <w:r>
-        <w:rPr>
-          <w:rFonts w:ascii="Consolas" w:eastAsia="Times New Roman" w:hAnsi="Consolas" w:cs="Times New Roman"/>
-          <w:color w:val="F8F8F2"/>
-          <w:sz w:val="16"/>
-          <w:szCs w:val="16"/>
-          <w:lang w:eastAsia="nb-NO"/>
-        </w:rPr>
-        <w:t> rs </w:t>
+      <w:proofErr w:type="spellEnd"/>
+      <w:r>
+        <w:rPr>
+          <w:rFonts w:ascii="Consolas" w:eastAsia="Times New Roman" w:hAnsi="Consolas" w:cs="Times New Roman"/>
+          <w:color w:val="F8F8F2"/>
+          <w:sz w:val="16"/>
+          <w:szCs w:val="16"/>
+          <w:lang w:eastAsia="nb-NO"/>
+        </w:rPr>
+        <w:t> </w:t>
+      </w:r>
+      <w:proofErr w:type="spellStart"/>
+      <w:r>
+        <w:rPr>
+          <w:rFonts w:ascii="Consolas" w:eastAsia="Times New Roman" w:hAnsi="Consolas" w:cs="Times New Roman"/>
+          <w:color w:val="F8F8F2"/>
+          <w:sz w:val="16"/>
+          <w:szCs w:val="16"/>
+          <w:lang w:eastAsia="nb-NO"/>
+        </w:rPr>
+        <w:t>rs</w:t>
+      </w:r>
+      <w:proofErr w:type="spellEnd"/>
+      <w:r>
+        <w:rPr>
+          <w:rFonts w:ascii="Consolas" w:eastAsia="Times New Roman" w:hAnsi="Consolas" w:cs="Times New Roman"/>
+          <w:color w:val="F8F8F2"/>
+          <w:sz w:val="16"/>
+          <w:szCs w:val="16"/>
+          <w:lang w:eastAsia="nb-NO"/>
+        </w:rPr>
+        <w:t> </w:t>
       </w:r>
       <w:r>
         <w:rPr>
@@ -3915,6 +4606,8 @@
         </w:rPr>
         <w:t> </w:t>
       </w:r>
+      <w:proofErr w:type="spellStart"/>
+      <w:proofErr w:type="gramStart"/>
       <w:r>
         <w:rPr>
           <w:rFonts w:ascii="Consolas" w:eastAsia="Times New Roman" w:hAnsi="Consolas" w:cs="Times New Roman"/>
@@ -3925,15 +4618,27 @@
         </w:rPr>
         <w:t>RuleSet</w:t>
       </w:r>
-      <w:r>
-        <w:rPr>
-          <w:rFonts w:ascii="Consolas" w:eastAsia="Times New Roman" w:hAnsi="Consolas" w:cs="Times New Roman"/>
-          <w:color w:val="F8F8F2"/>
-          <w:sz w:val="16"/>
-          <w:szCs w:val="16"/>
-          <w:lang w:eastAsia="nb-NO"/>
-        </w:rPr>
-        <w:t>();</w:t>
+      <w:proofErr w:type="spellEnd"/>
+      <w:r>
+        <w:rPr>
+          <w:rFonts w:ascii="Consolas" w:eastAsia="Times New Roman" w:hAnsi="Consolas" w:cs="Times New Roman"/>
+          <w:color w:val="F8F8F2"/>
+          <w:sz w:val="16"/>
+          <w:szCs w:val="16"/>
+          <w:lang w:eastAsia="nb-NO"/>
+        </w:rPr>
+        <w:t>(</w:t>
+      </w:r>
+      <w:proofErr w:type="gramEnd"/>
+      <w:r>
+        <w:rPr>
+          <w:rFonts w:ascii="Consolas" w:eastAsia="Times New Roman" w:hAnsi="Consolas" w:cs="Times New Roman"/>
+          <w:color w:val="F8F8F2"/>
+          <w:sz w:val="16"/>
+          <w:szCs w:val="16"/>
+          <w:lang w:eastAsia="nb-NO"/>
+        </w:rPr>
+        <w:t>);</w:t>
       </w:r>
     </w:p>
     <w:p>
@@ -3969,7 +4674,19 @@
           <w:szCs w:val="16"/>
           <w:lang w:eastAsia="nb-NO"/>
         </w:rPr>
-        <w:t>        rs.</w:t>
+        <w:t>        </w:t>
+      </w:r>
+      <w:proofErr w:type="spellStart"/>
+      <w:proofErr w:type="gramStart"/>
+      <w:r>
+        <w:rPr>
+          <w:rFonts w:ascii="Consolas" w:eastAsia="Times New Roman" w:hAnsi="Consolas" w:cs="Times New Roman"/>
+          <w:color w:val="F8F8F2"/>
+          <w:sz w:val="16"/>
+          <w:szCs w:val="16"/>
+          <w:lang w:eastAsia="nb-NO"/>
+        </w:rPr>
+        <w:t>rs.</w:t>
       </w:r>
       <w:r>
         <w:rPr>
@@ -3981,6 +4698,8 @@
         </w:rPr>
         <w:t>setSelector</w:t>
       </w:r>
+      <w:proofErr w:type="spellEnd"/>
+      <w:proofErr w:type="gramEnd"/>
       <w:r>
         <w:rPr>
           <w:rFonts w:ascii="Consolas" w:eastAsia="Times New Roman" w:hAnsi="Consolas" w:cs="Times New Roman"/>
@@ -4032,7 +4751,19 @@
           <w:szCs w:val="16"/>
           <w:lang w:eastAsia="nb-NO"/>
         </w:rPr>
-        <w:t>        rs.</w:t>
+        <w:t>        </w:t>
+      </w:r>
+      <w:proofErr w:type="spellStart"/>
+      <w:proofErr w:type="gramStart"/>
+      <w:r>
+        <w:rPr>
+          <w:rFonts w:ascii="Consolas" w:eastAsia="Times New Roman" w:hAnsi="Consolas" w:cs="Times New Roman"/>
+          <w:color w:val="F8F8F2"/>
+          <w:sz w:val="16"/>
+          <w:szCs w:val="16"/>
+          <w:lang w:eastAsia="nb-NO"/>
+        </w:rPr>
+        <w:t>rs.</w:t>
       </w:r>
       <w:r>
         <w:rPr>
@@ -4044,6 +4775,8 @@
         </w:rPr>
         <w:t>addRule</w:t>
       </w:r>
+      <w:proofErr w:type="spellEnd"/>
+      <w:proofErr w:type="gramEnd"/>
       <w:r>
         <w:rPr>
           <w:rFonts w:ascii="Consolas" w:eastAsia="Times New Roman" w:hAnsi="Consolas" w:cs="Times New Roman"/>
@@ -4062,7 +4795,29 @@
           <w:szCs w:val="16"/>
           <w:lang w:eastAsia="nb-NO"/>
         </w:rPr>
-        <w:t>"background-color"</w:t>
+        <w:t>"background-</w:t>
+      </w:r>
+      <w:proofErr w:type="spellStart"/>
+      <w:r>
+        <w:rPr>
+          <w:rFonts w:ascii="Consolas" w:eastAsia="Times New Roman" w:hAnsi="Consolas" w:cs="Times New Roman"/>
+          <w:color w:val="E6DB74"/>
+          <w:sz w:val="16"/>
+          <w:szCs w:val="16"/>
+          <w:lang w:eastAsia="nb-NO"/>
+        </w:rPr>
+        <w:t>color</w:t>
+      </w:r>
+      <w:proofErr w:type="spellEnd"/>
+      <w:r>
+        <w:rPr>
+          <w:rFonts w:ascii="Consolas" w:eastAsia="Times New Roman" w:hAnsi="Consolas" w:cs="Times New Roman"/>
+          <w:color w:val="E6DB74"/>
+          <w:sz w:val="16"/>
+          <w:szCs w:val="16"/>
+          <w:lang w:eastAsia="nb-NO"/>
+        </w:rPr>
+        <w:t>"</w:t>
       </w:r>
       <w:r>
         <w:rPr>
@@ -4115,7 +4870,19 @@
           <w:szCs w:val="16"/>
           <w:lang w:eastAsia="nb-NO"/>
         </w:rPr>
-        <w:t>        rs.</w:t>
+        <w:t>        </w:t>
+      </w:r>
+      <w:proofErr w:type="spellStart"/>
+      <w:proofErr w:type="gramStart"/>
+      <w:r>
+        <w:rPr>
+          <w:rFonts w:ascii="Consolas" w:eastAsia="Times New Roman" w:hAnsi="Consolas" w:cs="Times New Roman"/>
+          <w:color w:val="F8F8F2"/>
+          <w:sz w:val="16"/>
+          <w:szCs w:val="16"/>
+          <w:lang w:eastAsia="nb-NO"/>
+        </w:rPr>
+        <w:t>rs.</w:t>
       </w:r>
       <w:r>
         <w:rPr>
@@ -4127,6 +4894,8 @@
         </w:rPr>
         <w:t>setDisplay</w:t>
       </w:r>
+      <w:proofErr w:type="spellEnd"/>
+      <w:proofErr w:type="gramEnd"/>
       <w:r>
         <w:rPr>
           <w:rFonts w:ascii="Consolas" w:eastAsia="Times New Roman" w:hAnsi="Consolas" w:cs="Times New Roman"/>
@@ -4193,6 +4962,7 @@
         </w:rPr>
         <w:t>        </w:t>
       </w:r>
+      <w:proofErr w:type="spellStart"/>
       <w:r>
         <w:rPr>
           <w:rFonts w:ascii="Consolas" w:eastAsia="Times New Roman" w:hAnsi="Consolas" w:cs="Times New Roman"/>
@@ -4204,15 +4974,38 @@
         </w:rPr>
         <w:t>RuleSet</w:t>
       </w:r>
-      <w:r>
-        <w:rPr>
-          <w:rFonts w:ascii="Consolas" w:eastAsia="Times New Roman" w:hAnsi="Consolas" w:cs="Times New Roman"/>
-          <w:color w:val="F8F8F2"/>
-          <w:sz w:val="16"/>
-          <w:szCs w:val="16"/>
-          <w:lang w:eastAsia="nb-NO"/>
-        </w:rPr>
-        <w:t> rsNav </w:t>
+      <w:proofErr w:type="spellEnd"/>
+      <w:r>
+        <w:rPr>
+          <w:rFonts w:ascii="Consolas" w:eastAsia="Times New Roman" w:hAnsi="Consolas" w:cs="Times New Roman"/>
+          <w:color w:val="F8F8F2"/>
+          <w:sz w:val="16"/>
+          <w:szCs w:val="16"/>
+          <w:lang w:eastAsia="nb-NO"/>
+        </w:rPr>
+        <w:t> </w:t>
+      </w:r>
+      <w:proofErr w:type="spellStart"/>
+      <w:r>
+        <w:rPr>
+          <w:rFonts w:ascii="Consolas" w:eastAsia="Times New Roman" w:hAnsi="Consolas" w:cs="Times New Roman"/>
+          <w:color w:val="F8F8F2"/>
+          <w:sz w:val="16"/>
+          <w:szCs w:val="16"/>
+          <w:lang w:eastAsia="nb-NO"/>
+        </w:rPr>
+        <w:t>rsNav</w:t>
+      </w:r>
+      <w:proofErr w:type="spellEnd"/>
+      <w:r>
+        <w:rPr>
+          <w:rFonts w:ascii="Consolas" w:eastAsia="Times New Roman" w:hAnsi="Consolas" w:cs="Times New Roman"/>
+          <w:color w:val="F8F8F2"/>
+          <w:sz w:val="16"/>
+          <w:szCs w:val="16"/>
+          <w:lang w:eastAsia="nb-NO"/>
+        </w:rPr>
+        <w:t> </w:t>
       </w:r>
       <w:r>
         <w:rPr>
@@ -4254,6 +5047,8 @@
         </w:rPr>
         <w:t> </w:t>
       </w:r>
+      <w:proofErr w:type="spellStart"/>
+      <w:proofErr w:type="gramStart"/>
       <w:r>
         <w:rPr>
           <w:rFonts w:ascii="Consolas" w:eastAsia="Times New Roman" w:hAnsi="Consolas" w:cs="Times New Roman"/>
@@ -4264,15 +5059,27 @@
         </w:rPr>
         <w:t>RuleSet</w:t>
       </w:r>
-      <w:r>
-        <w:rPr>
-          <w:rFonts w:ascii="Consolas" w:eastAsia="Times New Roman" w:hAnsi="Consolas" w:cs="Times New Roman"/>
-          <w:color w:val="F8F8F2"/>
-          <w:sz w:val="16"/>
-          <w:szCs w:val="16"/>
-          <w:lang w:eastAsia="nb-NO"/>
-        </w:rPr>
-        <w:t>();</w:t>
+      <w:proofErr w:type="spellEnd"/>
+      <w:r>
+        <w:rPr>
+          <w:rFonts w:ascii="Consolas" w:eastAsia="Times New Roman" w:hAnsi="Consolas" w:cs="Times New Roman"/>
+          <w:color w:val="F8F8F2"/>
+          <w:sz w:val="16"/>
+          <w:szCs w:val="16"/>
+          <w:lang w:eastAsia="nb-NO"/>
+        </w:rPr>
+        <w:t>(</w:t>
+      </w:r>
+      <w:proofErr w:type="gramEnd"/>
+      <w:r>
+        <w:rPr>
+          <w:rFonts w:ascii="Consolas" w:eastAsia="Times New Roman" w:hAnsi="Consolas" w:cs="Times New Roman"/>
+          <w:color w:val="F8F8F2"/>
+          <w:sz w:val="16"/>
+          <w:szCs w:val="16"/>
+          <w:lang w:eastAsia="nb-NO"/>
+        </w:rPr>
+        <w:t>);</w:t>
       </w:r>
     </w:p>
     <w:p>
@@ -4295,7 +5102,18 @@
           <w:szCs w:val="16"/>
           <w:lang w:eastAsia="nb-NO"/>
         </w:rPr>
-        <w:t>        rsNav.</w:t>
+        <w:t>        </w:t>
+      </w:r>
+      <w:proofErr w:type="spellStart"/>
+      <w:r>
+        <w:rPr>
+          <w:rFonts w:ascii="Consolas" w:eastAsia="Times New Roman" w:hAnsi="Consolas" w:cs="Times New Roman"/>
+          <w:color w:val="F8F8F2"/>
+          <w:sz w:val="16"/>
+          <w:szCs w:val="16"/>
+          <w:lang w:eastAsia="nb-NO"/>
+        </w:rPr>
+        <w:t>rsNav.</w:t>
       </w:r>
       <w:r>
         <w:rPr>
@@ -4307,6 +5125,7 @@
         </w:rPr>
         <w:t>setSelector</w:t>
       </w:r>
+      <w:proofErr w:type="spellEnd"/>
       <w:r>
         <w:rPr>
           <w:rFonts w:ascii="Consolas" w:eastAsia="Times New Roman" w:hAnsi="Consolas" w:cs="Times New Roman"/>
@@ -4327,6 +5146,7 @@
         </w:rPr>
         <w:t>"nav"</w:t>
       </w:r>
+      <w:proofErr w:type="gramStart"/>
       <w:r>
         <w:rPr>
           <w:rFonts w:ascii="Consolas" w:eastAsia="Times New Roman" w:hAnsi="Consolas" w:cs="Times New Roman"/>
@@ -4337,6 +5157,7 @@
         </w:rPr>
         <w:t>);</w:t>
       </w:r>
+      <w:proofErr w:type="gramEnd"/>
     </w:p>
     <w:p>
       <w:pPr>
@@ -4358,7 +5179,18 @@
           <w:szCs w:val="16"/>
           <w:lang w:eastAsia="nb-NO"/>
         </w:rPr>
-        <w:t>        rsNav.</w:t>
+        <w:t>        </w:t>
+      </w:r>
+      <w:proofErr w:type="spellStart"/>
+      <w:r>
+        <w:rPr>
+          <w:rFonts w:ascii="Consolas" w:eastAsia="Times New Roman" w:hAnsi="Consolas" w:cs="Times New Roman"/>
+          <w:color w:val="F8F8F2"/>
+          <w:sz w:val="16"/>
+          <w:szCs w:val="16"/>
+          <w:lang w:eastAsia="nb-NO"/>
+        </w:rPr>
+        <w:t>rsNav.</w:t>
       </w:r>
       <w:r>
         <w:rPr>
@@ -4370,6 +5202,7 @@
         </w:rPr>
         <w:t>setDisplay</w:t>
       </w:r>
+      <w:proofErr w:type="spellEnd"/>
       <w:r>
         <w:rPr>
           <w:rFonts w:ascii="Consolas" w:eastAsia="Times New Roman" w:hAnsi="Consolas" w:cs="Times New Roman"/>
@@ -4390,6 +5223,7 @@
         </w:rPr>
         <w:t>"flex"</w:t>
       </w:r>
+      <w:proofErr w:type="gramStart"/>
       <w:r>
         <w:rPr>
           <w:rFonts w:ascii="Consolas" w:eastAsia="Times New Roman" w:hAnsi="Consolas" w:cs="Times New Roman"/>
@@ -4400,6 +5234,7 @@
         </w:rPr>
         <w:t>);</w:t>
       </w:r>
+      <w:proofErr w:type="gramEnd"/>
     </w:p>
     <w:p>
       <w:pPr>
@@ -4436,6 +5271,7 @@
         </w:rPr>
         <w:t>        </w:t>
       </w:r>
+      <w:proofErr w:type="spellStart"/>
       <w:r>
         <w:rPr>
           <w:rFonts w:ascii="Consolas" w:eastAsia="Times New Roman" w:hAnsi="Consolas" w:cs="Times New Roman"/>
@@ -4447,15 +5283,38 @@
         </w:rPr>
         <w:t>RuleSet</w:t>
       </w:r>
-      <w:r>
-        <w:rPr>
-          <w:rFonts w:ascii="Consolas" w:eastAsia="Times New Roman" w:hAnsi="Consolas" w:cs="Times New Roman"/>
-          <w:color w:val="F8F8F2"/>
-          <w:sz w:val="16"/>
-          <w:szCs w:val="16"/>
-          <w:lang w:eastAsia="nb-NO"/>
-        </w:rPr>
-        <w:t> rsfont </w:t>
+      <w:proofErr w:type="spellEnd"/>
+      <w:r>
+        <w:rPr>
+          <w:rFonts w:ascii="Consolas" w:eastAsia="Times New Roman" w:hAnsi="Consolas" w:cs="Times New Roman"/>
+          <w:color w:val="F8F8F2"/>
+          <w:sz w:val="16"/>
+          <w:szCs w:val="16"/>
+          <w:lang w:eastAsia="nb-NO"/>
+        </w:rPr>
+        <w:t> </w:t>
+      </w:r>
+      <w:proofErr w:type="spellStart"/>
+      <w:r>
+        <w:rPr>
+          <w:rFonts w:ascii="Consolas" w:eastAsia="Times New Roman" w:hAnsi="Consolas" w:cs="Times New Roman"/>
+          <w:color w:val="F8F8F2"/>
+          <w:sz w:val="16"/>
+          <w:szCs w:val="16"/>
+          <w:lang w:eastAsia="nb-NO"/>
+        </w:rPr>
+        <w:t>rsfont</w:t>
+      </w:r>
+      <w:proofErr w:type="spellEnd"/>
+      <w:r>
+        <w:rPr>
+          <w:rFonts w:ascii="Consolas" w:eastAsia="Times New Roman" w:hAnsi="Consolas" w:cs="Times New Roman"/>
+          <w:color w:val="F8F8F2"/>
+          <w:sz w:val="16"/>
+          <w:szCs w:val="16"/>
+          <w:lang w:eastAsia="nb-NO"/>
+        </w:rPr>
+        <w:t> </w:t>
       </w:r>
       <w:r>
         <w:rPr>
@@ -4497,6 +5356,8 @@
         </w:rPr>
         <w:t> </w:t>
       </w:r>
+      <w:proofErr w:type="spellStart"/>
+      <w:proofErr w:type="gramStart"/>
       <w:r>
         <w:rPr>
           <w:rFonts w:ascii="Consolas" w:eastAsia="Times New Roman" w:hAnsi="Consolas" w:cs="Times New Roman"/>
@@ -4507,15 +5368,27 @@
         </w:rPr>
         <w:t>RuleSet</w:t>
       </w:r>
-      <w:r>
-        <w:rPr>
-          <w:rFonts w:ascii="Consolas" w:eastAsia="Times New Roman" w:hAnsi="Consolas" w:cs="Times New Roman"/>
-          <w:color w:val="F8F8F2"/>
-          <w:sz w:val="16"/>
-          <w:szCs w:val="16"/>
-          <w:lang w:eastAsia="nb-NO"/>
-        </w:rPr>
-        <w:t>();</w:t>
+      <w:proofErr w:type="spellEnd"/>
+      <w:r>
+        <w:rPr>
+          <w:rFonts w:ascii="Consolas" w:eastAsia="Times New Roman" w:hAnsi="Consolas" w:cs="Times New Roman"/>
+          <w:color w:val="F8F8F2"/>
+          <w:sz w:val="16"/>
+          <w:szCs w:val="16"/>
+          <w:lang w:eastAsia="nb-NO"/>
+        </w:rPr>
+        <w:t>(</w:t>
+      </w:r>
+      <w:proofErr w:type="gramEnd"/>
+      <w:r>
+        <w:rPr>
+          <w:rFonts w:ascii="Consolas" w:eastAsia="Times New Roman" w:hAnsi="Consolas" w:cs="Times New Roman"/>
+          <w:color w:val="F8F8F2"/>
+          <w:sz w:val="16"/>
+          <w:szCs w:val="16"/>
+          <w:lang w:eastAsia="nb-NO"/>
+        </w:rPr>
+        <w:t>);</w:t>
       </w:r>
     </w:p>
     <w:p>
@@ -4538,7 +5411,19 @@
           <w:szCs w:val="16"/>
           <w:lang w:eastAsia="nb-NO"/>
         </w:rPr>
-        <w:t>        rsfont.</w:t>
+        <w:t>        </w:t>
+      </w:r>
+      <w:proofErr w:type="spellStart"/>
+      <w:proofErr w:type="gramStart"/>
+      <w:r>
+        <w:rPr>
+          <w:rFonts w:ascii="Consolas" w:eastAsia="Times New Roman" w:hAnsi="Consolas" w:cs="Times New Roman"/>
+          <w:color w:val="F8F8F2"/>
+          <w:sz w:val="16"/>
+          <w:szCs w:val="16"/>
+          <w:lang w:eastAsia="nb-NO"/>
+        </w:rPr>
+        <w:t>rsfont.</w:t>
       </w:r>
       <w:r>
         <w:rPr>
@@ -4550,6 +5435,8 @@
         </w:rPr>
         <w:t>setClass</w:t>
       </w:r>
+      <w:proofErr w:type="spellEnd"/>
+      <w:proofErr w:type="gramEnd"/>
       <w:r>
         <w:rPr>
           <w:rFonts w:ascii="Consolas" w:eastAsia="Times New Roman" w:hAnsi="Consolas" w:cs="Times New Roman"/>
@@ -4602,7 +5489,19 @@
           <w:lang w:eastAsia="nb-NO"/>
         </w:rPr>
         <w:lastRenderedPageBreak/>
-        <w:t>        rsfont.</w:t>
+        <w:t>        </w:t>
+      </w:r>
+      <w:proofErr w:type="spellStart"/>
+      <w:proofErr w:type="gramStart"/>
+      <w:r>
+        <w:rPr>
+          <w:rFonts w:ascii="Consolas" w:eastAsia="Times New Roman" w:hAnsi="Consolas" w:cs="Times New Roman"/>
+          <w:color w:val="F8F8F2"/>
+          <w:sz w:val="16"/>
+          <w:szCs w:val="16"/>
+          <w:lang w:eastAsia="nb-NO"/>
+        </w:rPr>
+        <w:t>rsfont.</w:t>
       </w:r>
       <w:r>
         <w:rPr>
@@ -4614,6 +5513,8 @@
         </w:rPr>
         <w:t>addRule</w:t>
       </w:r>
+      <w:proofErr w:type="spellEnd"/>
+      <w:proofErr w:type="gramEnd"/>
       <w:r>
         <w:rPr>
           <w:rFonts w:ascii="Consolas" w:eastAsia="Times New Roman" w:hAnsi="Consolas" w:cs="Times New Roman"/>
@@ -4700,6 +5601,7 @@
         </w:rPr>
         <w:t>        </w:t>
       </w:r>
+      <w:proofErr w:type="spellStart"/>
       <w:r>
         <w:rPr>
           <w:rFonts w:ascii="Consolas" w:eastAsia="Times New Roman" w:hAnsi="Consolas" w:cs="Times New Roman"/>
@@ -4711,15 +5613,38 @@
         </w:rPr>
         <w:t>RuleSet</w:t>
       </w:r>
-      <w:r>
-        <w:rPr>
-          <w:rFonts w:ascii="Consolas" w:eastAsia="Times New Roman" w:hAnsi="Consolas" w:cs="Times New Roman"/>
-          <w:color w:val="F8F8F2"/>
-          <w:sz w:val="16"/>
-          <w:szCs w:val="16"/>
-          <w:lang w:eastAsia="nb-NO"/>
-        </w:rPr>
-        <w:t> pC </w:t>
+      <w:proofErr w:type="spellEnd"/>
+      <w:r>
+        <w:rPr>
+          <w:rFonts w:ascii="Consolas" w:eastAsia="Times New Roman" w:hAnsi="Consolas" w:cs="Times New Roman"/>
+          <w:color w:val="F8F8F2"/>
+          <w:sz w:val="16"/>
+          <w:szCs w:val="16"/>
+          <w:lang w:eastAsia="nb-NO"/>
+        </w:rPr>
+        <w:t> </w:t>
+      </w:r>
+      <w:proofErr w:type="spellStart"/>
+      <w:r>
+        <w:rPr>
+          <w:rFonts w:ascii="Consolas" w:eastAsia="Times New Roman" w:hAnsi="Consolas" w:cs="Times New Roman"/>
+          <w:color w:val="F8F8F2"/>
+          <w:sz w:val="16"/>
+          <w:szCs w:val="16"/>
+          <w:lang w:eastAsia="nb-NO"/>
+        </w:rPr>
+        <w:t>pC</w:t>
+      </w:r>
+      <w:proofErr w:type="spellEnd"/>
+      <w:r>
+        <w:rPr>
+          <w:rFonts w:ascii="Consolas" w:eastAsia="Times New Roman" w:hAnsi="Consolas" w:cs="Times New Roman"/>
+          <w:color w:val="F8F8F2"/>
+          <w:sz w:val="16"/>
+          <w:szCs w:val="16"/>
+          <w:lang w:eastAsia="nb-NO"/>
+        </w:rPr>
+        <w:t> </w:t>
       </w:r>
       <w:r>
         <w:rPr>
@@ -4761,6 +5686,8 @@
         </w:rPr>
         <w:t> </w:t>
       </w:r>
+      <w:proofErr w:type="spellStart"/>
+      <w:proofErr w:type="gramStart"/>
       <w:r>
         <w:rPr>
           <w:rFonts w:ascii="Consolas" w:eastAsia="Times New Roman" w:hAnsi="Consolas" w:cs="Times New Roman"/>
@@ -4771,15 +5698,27 @@
         </w:rPr>
         <w:t>RuleSet</w:t>
       </w:r>
-      <w:r>
-        <w:rPr>
-          <w:rFonts w:ascii="Consolas" w:eastAsia="Times New Roman" w:hAnsi="Consolas" w:cs="Times New Roman"/>
-          <w:color w:val="F8F8F2"/>
-          <w:sz w:val="16"/>
-          <w:szCs w:val="16"/>
-          <w:lang w:eastAsia="nb-NO"/>
-        </w:rPr>
-        <w:t>();</w:t>
+      <w:proofErr w:type="spellEnd"/>
+      <w:r>
+        <w:rPr>
+          <w:rFonts w:ascii="Consolas" w:eastAsia="Times New Roman" w:hAnsi="Consolas" w:cs="Times New Roman"/>
+          <w:color w:val="F8F8F2"/>
+          <w:sz w:val="16"/>
+          <w:szCs w:val="16"/>
+          <w:lang w:eastAsia="nb-NO"/>
+        </w:rPr>
+        <w:t>(</w:t>
+      </w:r>
+      <w:proofErr w:type="gramEnd"/>
+      <w:r>
+        <w:rPr>
+          <w:rFonts w:ascii="Consolas" w:eastAsia="Times New Roman" w:hAnsi="Consolas" w:cs="Times New Roman"/>
+          <w:color w:val="F8F8F2"/>
+          <w:sz w:val="16"/>
+          <w:szCs w:val="16"/>
+          <w:lang w:eastAsia="nb-NO"/>
+        </w:rPr>
+        <w:t>);</w:t>
       </w:r>
     </w:p>
     <w:p>
@@ -4802,7 +5741,19 @@
           <w:szCs w:val="16"/>
           <w:lang w:eastAsia="nb-NO"/>
         </w:rPr>
-        <w:t>        pC.</w:t>
+        <w:t>        </w:t>
+      </w:r>
+      <w:proofErr w:type="spellStart"/>
+      <w:proofErr w:type="gramStart"/>
+      <w:r>
+        <w:rPr>
+          <w:rFonts w:ascii="Consolas" w:eastAsia="Times New Roman" w:hAnsi="Consolas" w:cs="Times New Roman"/>
+          <w:color w:val="F8F8F2"/>
+          <w:sz w:val="16"/>
+          <w:szCs w:val="16"/>
+          <w:lang w:eastAsia="nb-NO"/>
+        </w:rPr>
+        <w:t>pC.</w:t>
       </w:r>
       <w:r>
         <w:rPr>
@@ -4814,6 +5765,8 @@
         </w:rPr>
         <w:t>setId</w:t>
       </w:r>
+      <w:proofErr w:type="spellEnd"/>
+      <w:proofErr w:type="gramEnd"/>
       <w:r>
         <w:rPr>
           <w:rFonts w:ascii="Consolas" w:eastAsia="Times New Roman" w:hAnsi="Consolas" w:cs="Times New Roman"/>
@@ -4865,7 +5818,19 @@
           <w:szCs w:val="16"/>
           <w:lang w:eastAsia="nb-NO"/>
         </w:rPr>
-        <w:t>        pC.</w:t>
+        <w:t>        </w:t>
+      </w:r>
+      <w:proofErr w:type="spellStart"/>
+      <w:proofErr w:type="gramStart"/>
+      <w:r>
+        <w:rPr>
+          <w:rFonts w:ascii="Consolas" w:eastAsia="Times New Roman" w:hAnsi="Consolas" w:cs="Times New Roman"/>
+          <w:color w:val="F8F8F2"/>
+          <w:sz w:val="16"/>
+          <w:szCs w:val="16"/>
+          <w:lang w:eastAsia="nb-NO"/>
+        </w:rPr>
+        <w:t>pC.</w:t>
       </w:r>
       <w:r>
         <w:rPr>
@@ -4877,6 +5842,8 @@
         </w:rPr>
         <w:t>addRule</w:t>
       </w:r>
+      <w:proofErr w:type="spellEnd"/>
+      <w:proofErr w:type="gramEnd"/>
       <w:r>
         <w:rPr>
           <w:rFonts w:ascii="Consolas" w:eastAsia="Times New Roman" w:hAnsi="Consolas" w:cs="Times New Roman"/>
@@ -4895,7 +5862,29 @@
           <w:szCs w:val="16"/>
           <w:lang w:eastAsia="nb-NO"/>
         </w:rPr>
-        <w:t>"background-color"</w:t>
+        <w:t>"background-</w:t>
+      </w:r>
+      <w:proofErr w:type="spellStart"/>
+      <w:r>
+        <w:rPr>
+          <w:rFonts w:ascii="Consolas" w:eastAsia="Times New Roman" w:hAnsi="Consolas" w:cs="Times New Roman"/>
+          <w:color w:val="E6DB74"/>
+          <w:sz w:val="16"/>
+          <w:szCs w:val="16"/>
+          <w:lang w:eastAsia="nb-NO"/>
+        </w:rPr>
+        <w:t>color</w:t>
+      </w:r>
+      <w:proofErr w:type="spellEnd"/>
+      <w:r>
+        <w:rPr>
+          <w:rFonts w:ascii="Consolas" w:eastAsia="Times New Roman" w:hAnsi="Consolas" w:cs="Times New Roman"/>
+          <w:color w:val="E6DB74"/>
+          <w:sz w:val="16"/>
+          <w:szCs w:val="16"/>
+          <w:lang w:eastAsia="nb-NO"/>
+        </w:rPr>
+        <w:t>"</w:t>
       </w:r>
       <w:r>
         <w:rPr>
@@ -5000,7 +5989,7 @@
     </w:p>
     <w:p>
       <w:pPr>
-        <w:pStyle w:val="Overskrift2"/>
+        <w:pStyle w:val="Heading2"/>
       </w:pPr>
       <w:r>
         <w:t>Feedback</w:t>
@@ -5060,12 +6049,18 @@
         <w:t xml:space="preserve">The code was semantic and well structured. It is also easily readable and applicable to making </w:t>
       </w:r>
       <w:r>
-        <w:t>websites with java.”. They thought our framework took a good direction for forming webpages, as they found Java to be a challenging for that use.</w:t>
-      </w:r>
-    </w:p>
-    <w:p>
-      <w:r>
-        <w:t>“The only nit-pick is that some parts of the framework produced errors, or they wouldn’t work like in the example code.”, meaning that some classes didn’t extend correctly, and didn’t have access to certain methods. “For example, when we tried to add a paragraph to an article element, java didn’t recognize it</w:t>
+        <w:t>websites with java.”. They thought our framework took a good direction for forming webpages, as they found Java to be challenging for that use.</w:t>
+      </w:r>
+    </w:p>
+    <w:p>
+      <w:r>
+        <w:t>“The only nit-pick is that some parts of the framework produced errors, or they wouldn’t work like</w:t>
+      </w:r>
+      <w:r>
+        <w:t xml:space="preserve"> they did</w:t>
+      </w:r>
+      <w:r>
+        <w:t xml:space="preserve"> in the example code.”, meaning that some classes didn’t extend correctly, and didn’t have access to certain methods. “For example, when we tried to add a paragraph to an article element, java didn’t recognize it</w:t>
       </w:r>
       <w:r>
         <w:t xml:space="preserve">. </w:t>
@@ -5076,7 +6071,7 @@
     </w:p>
     <w:p>
       <w:pPr>
-        <w:pStyle w:val="Overskrift3"/>
+        <w:pStyle w:val="Heading3"/>
       </w:pPr>
       <w:r>
         <w:t xml:space="preserve">Notes </w:t>
@@ -5101,14 +6096,19 @@
     </w:p>
     <w:p>
       <w:pPr>
-        <w:pStyle w:val="Listeavsnitt"/>
+        <w:pStyle w:val="ListParagraph"/>
         <w:numPr>
           <w:ilvl w:val="0"/>
           <w:numId w:val="4"/>
         </w:numPr>
       </w:pPr>
-      <w:r>
-        <w:t>setLinkType method must be accessible within the Container class</w:t>
+      <w:proofErr w:type="spellStart"/>
+      <w:r>
+        <w:t>setLinkType</w:t>
+      </w:r>
+      <w:proofErr w:type="spellEnd"/>
+      <w:r>
+        <w:t xml:space="preserve"> method must be accessible within the Container class</w:t>
       </w:r>
       <w:r>
         <w:t>.</w:t>
@@ -5116,14 +6116,19 @@
     </w:p>
     <w:p>
       <w:pPr>
-        <w:pStyle w:val="Listeavsnitt"/>
+        <w:pStyle w:val="ListParagraph"/>
         <w:numPr>
           <w:ilvl w:val="0"/>
           <w:numId w:val="4"/>
         </w:numPr>
       </w:pPr>
-      <w:r>
-        <w:t>setLinkType method should have an overload with two parameters</w:t>
+      <w:proofErr w:type="spellStart"/>
+      <w:r>
+        <w:t>setLinkType</w:t>
+      </w:r>
+      <w:proofErr w:type="spellEnd"/>
+      <w:r>
+        <w:t xml:space="preserve"> method should have an overload with two parameters</w:t>
       </w:r>
       <w:r>
         <w:t>.</w:t>
@@ -5131,7 +6136,7 @@
     </w:p>
     <w:p>
       <w:pPr>
-        <w:pStyle w:val="Listeavsnitt"/>
+        <w:pStyle w:val="ListParagraph"/>
         <w:numPr>
           <w:ilvl w:val="0"/>
           <w:numId w:val="4"/>
@@ -5146,14 +6151,22 @@
     </w:p>
     <w:p>
       <w:pPr>
-        <w:pStyle w:val="Listeavsnitt"/>
+        <w:pStyle w:val="ListParagraph"/>
         <w:numPr>
           <w:ilvl w:val="0"/>
           <w:numId w:val="4"/>
         </w:numPr>
       </w:pPr>
       <w:r>
-        <w:t>The Heading class must extend correctly, as it didn’t have access to the applyClass method</w:t>
+        <w:t xml:space="preserve">The Heading class must extend correctly, as it didn’t have access to the </w:t>
+      </w:r>
+      <w:proofErr w:type="spellStart"/>
+      <w:r>
+        <w:t>applyClass</w:t>
+      </w:r>
+      <w:proofErr w:type="spellEnd"/>
+      <w:r>
+        <w:t xml:space="preserve"> method</w:t>
       </w:r>
       <w:r>
         <w:t>.</w:t>
@@ -5161,14 +6174,27 @@
     </w:p>
     <w:p>
       <w:pPr>
-        <w:pStyle w:val="Listeavsnitt"/>
+        <w:pStyle w:val="ListParagraph"/>
         <w:numPr>
           <w:ilvl w:val="0"/>
           <w:numId w:val="4"/>
         </w:numPr>
       </w:pPr>
-      <w:r>
-        <w:t>addElements method could have an overload that uses varargs in parameter</w:t>
+      <w:proofErr w:type="spellStart"/>
+      <w:r>
+        <w:t>addElements</w:t>
+      </w:r>
+      <w:proofErr w:type="spellEnd"/>
+      <w:r>
+        <w:t xml:space="preserve"> method could have an overload that uses </w:t>
+      </w:r>
+      <w:proofErr w:type="spellStart"/>
+      <w:r>
+        <w:t>varargs</w:t>
+      </w:r>
+      <w:proofErr w:type="spellEnd"/>
+      <w:r>
+        <w:t xml:space="preserve"> in parameter</w:t>
       </w:r>
       <w:r>
         <w:t>.</w:t>
@@ -5176,17 +6202,64 @@
     </w:p>
     <w:p>
       <w:pPr>
-        <w:pStyle w:val="Listeavsnitt"/>
+        <w:pStyle w:val="ListParagraph"/>
         <w:numPr>
           <w:ilvl w:val="0"/>
           <w:numId w:val="4"/>
         </w:numPr>
       </w:pPr>
       <w:r>
-        <w:t>The Paragraph class must extend correctly, as it didn’t have access to addElement and applyId/applyClass</w:t>
-      </w:r>
+        <w:t xml:space="preserve">The Paragraph class must extend correctly, as it didn’t have access to </w:t>
+      </w:r>
+      <w:proofErr w:type="spellStart"/>
+      <w:r>
+        <w:t>addElement</w:t>
+      </w:r>
+      <w:proofErr w:type="spellEnd"/>
+      <w:r>
+        <w:t xml:space="preserve"> and </w:t>
+      </w:r>
+      <w:proofErr w:type="spellStart"/>
+      <w:r>
+        <w:t>applyId</w:t>
+      </w:r>
+      <w:proofErr w:type="spellEnd"/>
+      <w:r>
+        <w:t>/</w:t>
+      </w:r>
+      <w:proofErr w:type="spellStart"/>
+      <w:r>
+        <w:t>applyClass</w:t>
+      </w:r>
+      <w:proofErr w:type="spellEnd"/>
       <w:r>
         <w:t>.</w:t>
+      </w:r>
+    </w:p>
+    <w:p>
+      <w:pPr>
+        <w:pStyle w:val="Heading1"/>
+      </w:pPr>
+      <w:r>
+        <w:t>The Revised API</w:t>
+      </w:r>
+    </w:p>
+    <w:p>
+      <w:r>
+        <w:t>test</w:t>
+      </w:r>
+    </w:p>
+    <w:p>
+      <w:pPr>
+        <w:pStyle w:val="Heading1"/>
+      </w:pPr>
+      <w:r>
+        <w:t>Examples from the API</w:t>
+      </w:r>
+    </w:p>
+    <w:p>
+      <w:r>
+        <w:t>test</w:t>
       </w:r>
     </w:p>
     <w:sectPr>
@@ -6040,11 +7113,11 @@
     <w:name w:val="Normal"/>
     <w:qFormat/>
   </w:style>
-  <w:style w:type="paragraph" w:styleId="Overskrift1">
+  <w:style w:type="paragraph" w:styleId="Heading1">
     <w:name w:val="heading 1"/>
     <w:basedOn w:val="Normal"/>
     <w:next w:val="Normal"/>
-    <w:link w:val="Overskrift1Tegn"/>
+    <w:link w:val="Heading1Char"/>
     <w:uiPriority w:val="9"/>
     <w:qFormat/>
     <w:rsid w:val="00355747"/>
@@ -6061,11 +7134,11 @@
       <w:szCs w:val="32"/>
     </w:rPr>
   </w:style>
-  <w:style w:type="paragraph" w:styleId="Overskrift2">
+  <w:style w:type="paragraph" w:styleId="Heading2">
     <w:name w:val="heading 2"/>
     <w:basedOn w:val="Normal"/>
     <w:next w:val="Normal"/>
-    <w:link w:val="Overskrift2Tegn"/>
+    <w:link w:val="Heading2Char"/>
     <w:uiPriority w:val="9"/>
     <w:unhideWhenUsed/>
     <w:qFormat/>
@@ -6083,11 +7156,11 @@
       <w:szCs w:val="26"/>
     </w:rPr>
   </w:style>
-  <w:style w:type="paragraph" w:styleId="Overskrift3">
+  <w:style w:type="paragraph" w:styleId="Heading3">
     <w:name w:val="heading 3"/>
     <w:basedOn w:val="Normal"/>
     <w:next w:val="Normal"/>
-    <w:link w:val="Overskrift3Tegn"/>
+    <w:link w:val="Heading3Char"/>
     <w:uiPriority w:val="9"/>
     <w:unhideWhenUsed/>
     <w:qFormat/>
@@ -6105,13 +7178,13 @@
       <w:szCs w:val="24"/>
     </w:rPr>
   </w:style>
-  <w:style w:type="character" w:default="1" w:styleId="Standardskriftforavsnitt">
+  <w:style w:type="character" w:default="1" w:styleId="DefaultParagraphFont">
     <w:name w:val="Default Paragraph Font"/>
     <w:uiPriority w:val="1"/>
     <w:semiHidden/>
     <w:unhideWhenUsed/>
   </w:style>
-  <w:style w:type="table" w:default="1" w:styleId="Vanligtabell">
+  <w:style w:type="table" w:default="1" w:styleId="TableNormal">
     <w:name w:val="Normal Table"/>
     <w:uiPriority w:val="99"/>
     <w:semiHidden/>
@@ -6126,13 +7199,13 @@
       </w:tblCellMar>
     </w:tblPr>
   </w:style>
-  <w:style w:type="numbering" w:default="1" w:styleId="Ingenliste">
+  <w:style w:type="numbering" w:default="1" w:styleId="NoList">
     <w:name w:val="No List"/>
     <w:uiPriority w:val="99"/>
     <w:semiHidden/>
     <w:unhideWhenUsed/>
   </w:style>
-  <w:style w:type="paragraph" w:styleId="Listeavsnitt">
+  <w:style w:type="paragraph" w:styleId="ListParagraph">
     <w:name w:val="List Paragraph"/>
     <w:basedOn w:val="Normal"/>
     <w:uiPriority w:val="34"/>
@@ -6143,7 +7216,7 @@
       <w:contextualSpacing/>
     </w:pPr>
   </w:style>
-  <w:style w:type="paragraph" w:styleId="Ingenmellomrom">
+  <w:style w:type="paragraph" w:styleId="NoSpacing">
     <w:name w:val="No Spacing"/>
     <w:uiPriority w:val="1"/>
     <w:qFormat/>
@@ -6152,10 +7225,10 @@
       <w:spacing w:after="0" w:line="240" w:lineRule="auto"/>
     </w:pPr>
   </w:style>
-  <w:style w:type="character" w:customStyle="1" w:styleId="Overskrift1Tegn">
-    <w:name w:val="Overskrift 1 Tegn"/>
-    <w:basedOn w:val="Standardskriftforavsnitt"/>
-    <w:link w:val="Overskrift1"/>
+  <w:style w:type="character" w:customStyle="1" w:styleId="Heading1Char">
+    <w:name w:val="Heading 1 Char"/>
+    <w:basedOn w:val="DefaultParagraphFont"/>
+    <w:link w:val="Heading1"/>
     <w:uiPriority w:val="9"/>
     <w:rsid w:val="00355747"/>
     <w:rPr>
@@ -6165,10 +7238,10 @@
       <w:szCs w:val="32"/>
     </w:rPr>
   </w:style>
-  <w:style w:type="character" w:customStyle="1" w:styleId="Overskrift2Tegn">
-    <w:name w:val="Overskrift 2 Tegn"/>
-    <w:basedOn w:val="Standardskriftforavsnitt"/>
-    <w:link w:val="Overskrift2"/>
+  <w:style w:type="character" w:customStyle="1" w:styleId="Heading2Char">
+    <w:name w:val="Heading 2 Char"/>
+    <w:basedOn w:val="DefaultParagraphFont"/>
+    <w:link w:val="Heading2"/>
     <w:uiPriority w:val="9"/>
     <w:rsid w:val="00355747"/>
     <w:rPr>
@@ -6178,10 +7251,10 @@
       <w:szCs w:val="26"/>
     </w:rPr>
   </w:style>
-  <w:style w:type="character" w:customStyle="1" w:styleId="Overskrift3Tegn">
-    <w:name w:val="Overskrift 3 Tegn"/>
-    <w:basedOn w:val="Standardskriftforavsnitt"/>
-    <w:link w:val="Overskrift3"/>
+  <w:style w:type="character" w:customStyle="1" w:styleId="Heading3Char">
+    <w:name w:val="Heading 3 Char"/>
+    <w:basedOn w:val="DefaultParagraphFont"/>
+    <w:link w:val="Heading3"/>
     <w:uiPriority w:val="9"/>
     <w:rsid w:val="005D67C6"/>
     <w:rPr>
@@ -6191,9 +7264,9 @@
       <w:szCs w:val="24"/>
     </w:rPr>
   </w:style>
-  <w:style w:type="table" w:styleId="Tabellrutenett">
+  <w:style w:type="table" w:styleId="TableGrid">
     <w:name w:val="Table Grid"/>
-    <w:basedOn w:val="Vanligtabell"/>
+    <w:basedOn w:val="TableNormal"/>
     <w:uiPriority w:val="39"/>
     <w:rsid w:val="00273B34"/>
     <w:pPr>

</xml_diff>